<commit_message>
Dynamcis Solution Changes and UX Bug Fix
</commit_message>
<xml_diff>
--- a/Dynamics Integration/Documents/Proposal Manager - Dynamics 365 for Sales Integration User Guide.docx
+++ b/Dynamics Integration/Documents/Proposal Manager - Dynamics 365 for Sales Integration User Guide.docx
@@ -191,7 +191,7 @@
                               <w:txbxContent>
                                 <w:p>
                                   <w:pPr>
-                                    <w:pStyle w:val="Footer"/>
+                                    <w:pStyle w:val="Piedepgina"/>
                                     <w:ind w:firstLine="119"/>
                                     <w:jc w:val="center"/>
                                     <w:rPr>
@@ -202,7 +202,7 @@
                                 </w:p>
                                 <w:p>
                                   <w:pPr>
-                                    <w:pStyle w:val="Footer"/>
+                                    <w:pStyle w:val="Piedepgina"/>
                                     <w:rPr>
                                       <w:color w:val="FFFFFF" w:themeColor="background1"/>
                                       <w:sz w:val="40"/>
@@ -220,7 +220,7 @@
                                 </w:p>
                                 <w:p>
                                   <w:pPr>
-                                    <w:pStyle w:val="Footer"/>
+                                    <w:pStyle w:val="Piedepgina"/>
                                     <w:rPr>
                                       <w:color w:val="FFFFFF" w:themeColor="background1"/>
                                       <w:sz w:val="36"/>
@@ -280,7 +280,7 @@
                         <w:txbxContent>
                           <w:p>
                             <w:pPr>
-                              <w:pStyle w:val="Footer"/>
+                              <w:pStyle w:val="Piedepgina"/>
                               <w:ind w:firstLine="119"/>
                               <w:jc w:val="center"/>
                               <w:rPr>
@@ -291,7 +291,7 @@
                           </w:p>
                           <w:p>
                             <w:pPr>
-                              <w:pStyle w:val="Footer"/>
+                              <w:pStyle w:val="Piedepgina"/>
                               <w:rPr>
                                 <w:color w:val="FFFFFF" w:themeColor="background1"/>
                                 <w:sz w:val="40"/>
@@ -309,7 +309,7 @@
                           </w:p>
                           <w:p>
                             <w:pPr>
-                              <w:pStyle w:val="Footer"/>
+                              <w:pStyle w:val="Piedepgina"/>
                               <w:rPr>
                                 <w:color w:val="FFFFFF" w:themeColor="background1"/>
                                 <w:sz w:val="36"/>
@@ -504,7 +504,7 @@
           <w:sdtContent>
             <w:p>
               <w:pPr>
-                <w:pStyle w:val="TOCHeading"/>
+                <w:pStyle w:val="TtuloTDC"/>
                 <w:rPr>
                   <w:rFonts w:cstheme="majorHAnsi"/>
                   <w:sz w:val="20"/>
@@ -522,7 +522,7 @@
             </w:p>
             <w:p>
               <w:pPr>
-                <w:pStyle w:val="TOC2"/>
+                <w:pStyle w:val="TDC2"/>
                 <w:tabs>
                   <w:tab w:val="right" w:leader="dot" w:pos="9350"/>
                 </w:tabs>
@@ -558,7 +558,7 @@
               <w:hyperlink w:anchor="_Toc528158928" w:history="1">
                 <w:r>
                   <w:rPr>
-                    <w:rStyle w:val="Hyperlink"/>
+                    <w:rStyle w:val="Hipervnculo"/>
                     <w:noProof/>
                   </w:rPr>
                   <w:t>Overview</w:t>
@@ -615,7 +615,7 @@
             </w:p>
             <w:p>
               <w:pPr>
-                <w:pStyle w:val="TOC2"/>
+                <w:pStyle w:val="TDC2"/>
                 <w:tabs>
                   <w:tab w:val="right" w:leader="dot" w:pos="9350"/>
                 </w:tabs>
@@ -627,7 +627,7 @@
               <w:hyperlink w:anchor="_Toc528158929" w:history="1">
                 <w:r>
                   <w:rPr>
-                    <w:rStyle w:val="Hyperlink"/>
+                    <w:rStyle w:val="Hipervnculo"/>
                     <w:noProof/>
                   </w:rPr>
                   <w:t>Excel add-in</w:t>
@@ -684,7 +684,7 @@
             </w:p>
             <w:p>
               <w:pPr>
-                <w:pStyle w:val="TOC2"/>
+                <w:pStyle w:val="TDC2"/>
                 <w:tabs>
                   <w:tab w:val="right" w:leader="dot" w:pos="9350"/>
                 </w:tabs>
@@ -696,7 +696,7 @@
               <w:hyperlink w:anchor="_Toc528158930" w:history="1">
                 <w:r>
                   <w:rPr>
-                    <w:rStyle w:val="Hyperlink"/>
+                    <w:rStyle w:val="Hipervnculo"/>
                     <w:noProof/>
                   </w:rPr>
                   <w:t>Word add-in</w:t>
@@ -753,7 +753,7 @@
             </w:p>
             <w:p>
               <w:pPr>
-                <w:pStyle w:val="TOC3"/>
+                <w:pStyle w:val="TDC3"/>
                 <w:tabs>
                   <w:tab w:val="left" w:pos="1320"/>
                   <w:tab w:val="right" w:leader="dot" w:pos="9350"/>
@@ -782,10 +782,10 @@
         </w:sdt>
       </w:sdtContent>
     </w:sdt>
-    <w:bookmarkStart w:id="1" w:name="_Toc407104364" w:displacedByCustomXml="prev"/>
-    <w:bookmarkStart w:id="2" w:name="_Toc297286694" w:displacedByCustomXml="prev"/>
-    <w:bookmarkStart w:id="3" w:name="_Toc365630825" w:displacedByCustomXml="prev"/>
-    <w:bookmarkStart w:id="4" w:name="_Toc372271690" w:displacedByCustomXml="prev"/>
+    <w:bookmarkStart w:id="1" w:name="_Toc372271690" w:displacedByCustomXml="prev"/>
+    <w:bookmarkStart w:id="2" w:name="_Toc365630825" w:displacedByCustomXml="prev"/>
+    <w:bookmarkStart w:id="3" w:name="_Toc297286694" w:displacedByCustomXml="prev"/>
+    <w:bookmarkStart w:id="4" w:name="_Toc407104364" w:displacedByCustomXml="prev"/>
     <w:p>
       <w:pPr>
         <w:rPr>
@@ -816,7 +816,7 @@
     </w:p>
     <w:p>
       <w:pPr>
-        <w:pStyle w:val="Heading1"/>
+        <w:pStyle w:val="Ttulo1"/>
         <w:numPr>
           <w:ilvl w:val="0"/>
           <w:numId w:val="16"/>
@@ -842,7 +842,7 @@
     </w:p>
     <w:p>
       <w:pPr>
-        <w:pStyle w:val="Heading2"/>
+        <w:pStyle w:val="Ttulo2"/>
       </w:pPr>
       <w:bookmarkStart w:id="5" w:name="_Toc528158928"/>
       <w:r>
@@ -853,7 +853,7 @@
     </w:p>
     <w:p>
       <w:pPr>
-        <w:pStyle w:val="Heading2"/>
+        <w:pStyle w:val="Ttulo2"/>
         <w:rPr>
           <w:rFonts w:eastAsiaTheme="minorEastAsia" w:cstheme="majorHAnsi"/>
           <w:color w:val="auto"/>
@@ -874,7 +874,7 @@
     </w:p>
     <w:p>
       <w:pPr>
-        <w:pStyle w:val="Heading2"/>
+        <w:pStyle w:val="Ttulo2"/>
         <w:rPr>
           <w:rFonts w:eastAsiaTheme="minorEastAsia" w:cstheme="majorHAnsi"/>
           <w:color w:val="auto"/>
@@ -889,12 +889,41 @@
           <w:sz w:val="20"/>
           <w:szCs w:val="20"/>
         </w:rPr>
-        <w:t>The integration is so seamless that you can choose team members and their roles, and even add documents to the opportunity, including the formal proposal template, all from Dynamics 365.</w:t>
+        <w:t xml:space="preserve">The integration is so seamless that you can </w:t>
+      </w:r>
+      <w:r>
+        <w:rPr>
+          <w:rFonts w:eastAsiaTheme="minorEastAsia" w:cstheme="majorHAnsi"/>
+          <w:color w:val="auto"/>
+          <w:sz w:val="20"/>
+          <w:szCs w:val="20"/>
+        </w:rPr>
+        <w:t>assign the Deal Type</w:t>
+      </w:r>
+      <w:bookmarkStart w:id="7" w:name="_GoBack"/>
+      <w:bookmarkEnd w:id="7"/>
+      <w:r>
+        <w:rPr>
+          <w:rFonts w:eastAsiaTheme="minorEastAsia" w:cstheme="majorHAnsi"/>
+          <w:color w:val="auto"/>
+          <w:sz w:val="20"/>
+          <w:szCs w:val="20"/>
+        </w:rPr>
+        <w:t xml:space="preserve">, </w:t>
+      </w:r>
+      <w:r>
+        <w:rPr>
+          <w:rFonts w:eastAsiaTheme="minorEastAsia" w:cstheme="majorHAnsi"/>
+          <w:color w:val="auto"/>
+          <w:sz w:val="20"/>
+          <w:szCs w:val="20"/>
+        </w:rPr>
+        <w:t>choose team members and their roles, and even add documents to the opportunity, including the formal proposal template, all from Dynamics 365.</w:t>
       </w:r>
     </w:p>
     <w:p>
       <w:pPr>
-        <w:pStyle w:val="Heading2"/>
+        <w:pStyle w:val="Ttulo2"/>
         <w:rPr>
           <w:rFonts w:eastAsiaTheme="minorEastAsia" w:cstheme="majorHAnsi"/>
           <w:color w:val="auto"/>
@@ -914,7 +943,7 @@
     </w:p>
     <w:p>
       <w:pPr>
-        <w:pStyle w:val="Heading2"/>
+        <w:pStyle w:val="Ttulo2"/>
         <w:rPr>
           <w:rFonts w:eastAsiaTheme="minorEastAsia" w:cstheme="majorHAnsi"/>
           <w:color w:val="auto"/>
@@ -934,7 +963,7 @@
     </w:p>
     <w:p>
       <w:pPr>
-        <w:pStyle w:val="Heading2"/>
+        <w:pStyle w:val="Ttulo2"/>
         <w:rPr>
           <w:rFonts w:eastAsiaTheme="minorEastAsia" w:cstheme="majorHAnsi"/>
           <w:color w:val="auto"/>
@@ -956,14 +985,12 @@
       <w:r>
         <w:t>If you want to see how this products work combined, take a look at the PowerPoint presentation delivered with this very repo.</w:t>
       </w:r>
-      <w:bookmarkStart w:id="7" w:name="_GoBack"/>
-      <w:bookmarkEnd w:id="7"/>
+      <w:bookmarkEnd w:id="4"/>
+      <w:bookmarkEnd w:id="3"/>
+      <w:bookmarkEnd w:id="2"/>
+      <w:bookmarkEnd w:id="1"/>
+      <w:bookmarkEnd w:id="6"/>
     </w:p>
-    <w:bookmarkEnd w:id="6"/>
-    <w:bookmarkEnd w:id="4"/>
-    <w:bookmarkEnd w:id="3"/>
-    <w:bookmarkEnd w:id="2"/>
-    <w:bookmarkEnd w:id="1"/>
     <w:sectPr>
       <w:headerReference w:type="first" r:id="rId17"/>
       <w:footerReference w:type="first" r:id="rId18"/>
@@ -1008,7 +1035,7 @@
 <w:ftr xmlns:wpc="http://schemas.microsoft.com/office/word/2010/wordprocessingCanvas" xmlns:cx="http://schemas.microsoft.com/office/drawing/2014/chartex" xmlns:cx1="http://schemas.microsoft.com/office/drawing/2015/9/8/chartex" xmlns:cx2="http://schemas.microsoft.com/office/drawing/2015/10/21/chartex" xmlns:cx3="http://schemas.microsoft.com/office/drawing/2016/5/9/chartex" xmlns:cx4="http://schemas.microsoft.com/office/drawing/2016/5/10/chartex" xmlns:cx5="http://schemas.microsoft.com/office/drawing/2016/5/11/chartex" xmlns:cx6="http://schemas.microsoft.com/office/drawing/2016/5/12/chartex" xmlns:cx7="http://schemas.microsoft.com/office/drawing/2016/5/13/chartex" xmlns:cx8="http://schemas.microsoft.com/office/drawing/2016/5/14/chartex" xmlns:mc="http://schemas.openxmlformats.org/markup-compatibility/2006" xmlns:aink="http://schemas.microsoft.com/office/drawing/2016/ink" xmlns:am3d="http://schemas.microsoft.com/office/drawing/2017/model3d" xmlns:o="urn:schemas-microsoft-com:office:office" xmlns:r="http://schemas.openxmlformats.org/officeDocument/2006/relationships" xmlns:m="http://schemas.openxmlformats.org/officeDocument/2006/math" xmlns:v="urn:schemas-microsoft-com:vml" xmlns:wp14="http://schemas.microsoft.com/office/word/2010/wordprocessingDrawing" xmlns:wp="http://schemas.openxmlformats.org/drawingml/2006/wordprocessingDrawing" xmlns:w10="urn:schemas-microsoft-com:office:word" xmlns:w="http://schemas.openxmlformats.org/wordprocessingml/2006/main" xmlns:w14="http://schemas.microsoft.com/office/word/2010/wordml" xmlns:w15="http://schemas.microsoft.com/office/word/2012/wordml" xmlns:w16cid="http://schemas.microsoft.com/office/word/2016/wordml/cid" xmlns:w16se="http://schemas.microsoft.com/office/word/2015/wordml/symex" xmlns:wpg="http://schemas.microsoft.com/office/word/2010/wordprocessingGroup" xmlns:wpi="http://schemas.microsoft.com/office/word/2010/wordprocessingInk" xmlns:wne="http://schemas.microsoft.com/office/word/2006/wordml" xmlns:wps="http://schemas.microsoft.com/office/word/2010/wordprocessingShape" mc:Ignorable="w14 w15 w16se w16cid wp14">
   <w:p>
     <w:pPr>
-      <w:pStyle w:val="Footer"/>
+      <w:pStyle w:val="Piedepgina"/>
       <w:pBdr>
         <w:top w:val="single" w:sz="4" w:space="1" w:color="auto"/>
       </w:pBdr>
@@ -1035,7 +1062,7 @@
   </w:p>
   <w:p>
     <w:pPr>
-      <w:pStyle w:val="Footer"/>
+      <w:pStyle w:val="Piedepgina"/>
       <w:ind w:firstLine="119"/>
     </w:pPr>
     <w:r>
@@ -1056,13 +1083,13 @@
 <w:ftr xmlns:wpc="http://schemas.microsoft.com/office/word/2010/wordprocessingCanvas" xmlns:cx="http://schemas.microsoft.com/office/drawing/2014/chartex" xmlns:cx1="http://schemas.microsoft.com/office/drawing/2015/9/8/chartex" xmlns:cx2="http://schemas.microsoft.com/office/drawing/2015/10/21/chartex" xmlns:cx3="http://schemas.microsoft.com/office/drawing/2016/5/9/chartex" xmlns:cx4="http://schemas.microsoft.com/office/drawing/2016/5/10/chartex" xmlns:cx5="http://schemas.microsoft.com/office/drawing/2016/5/11/chartex" xmlns:cx6="http://schemas.microsoft.com/office/drawing/2016/5/12/chartex" xmlns:cx7="http://schemas.microsoft.com/office/drawing/2016/5/13/chartex" xmlns:cx8="http://schemas.microsoft.com/office/drawing/2016/5/14/chartex" xmlns:mc="http://schemas.openxmlformats.org/markup-compatibility/2006" xmlns:aink="http://schemas.microsoft.com/office/drawing/2016/ink" xmlns:am3d="http://schemas.microsoft.com/office/drawing/2017/model3d" xmlns:o="urn:schemas-microsoft-com:office:office" xmlns:r="http://schemas.openxmlformats.org/officeDocument/2006/relationships" xmlns:m="http://schemas.openxmlformats.org/officeDocument/2006/math" xmlns:v="urn:schemas-microsoft-com:vml" xmlns:wp14="http://schemas.microsoft.com/office/word/2010/wordprocessingDrawing" xmlns:wp="http://schemas.openxmlformats.org/drawingml/2006/wordprocessingDrawing" xmlns:w10="urn:schemas-microsoft-com:office:word" xmlns:w="http://schemas.openxmlformats.org/wordprocessingml/2006/main" xmlns:w14="http://schemas.microsoft.com/office/word/2010/wordml" xmlns:w15="http://schemas.microsoft.com/office/word/2012/wordml" xmlns:w16cid="http://schemas.microsoft.com/office/word/2016/wordml/cid" xmlns:w16se="http://schemas.microsoft.com/office/word/2015/wordml/symex" xmlns:wpg="http://schemas.microsoft.com/office/word/2010/wordprocessingGroup" xmlns:wpi="http://schemas.microsoft.com/office/word/2010/wordprocessingInk" xmlns:wne="http://schemas.microsoft.com/office/word/2006/wordml" xmlns:wps="http://schemas.microsoft.com/office/word/2010/wordprocessingShape" mc:Ignorable="w14 w15 w16se w16cid wp14">
   <w:p>
     <w:pPr>
-      <w:pStyle w:val="Footer"/>
+      <w:pStyle w:val="Piedepgina"/>
       <w:jc w:val="right"/>
     </w:pPr>
   </w:p>
   <w:p>
     <w:pPr>
-      <w:pStyle w:val="Footer"/>
+      <w:pStyle w:val="Piedepgina"/>
     </w:pPr>
   </w:p>
 </w:ftr>
@@ -1086,7 +1113,7 @@
     <w:sdtContent>
       <w:p>
         <w:pPr>
-          <w:pStyle w:val="Footer"/>
+          <w:pStyle w:val="Piedepgina"/>
           <w:jc w:val="right"/>
         </w:pPr>
         <w:r>
@@ -1115,7 +1142,7 @@
   </w:sdt>
   <w:p>
     <w:pPr>
-      <w:pStyle w:val="Footer"/>
+      <w:pStyle w:val="Piedepgina"/>
     </w:pPr>
   </w:p>
 </w:ftr>
@@ -1150,7 +1177,7 @@
 <w:hdr xmlns:wpc="http://schemas.microsoft.com/office/word/2010/wordprocessingCanvas" xmlns:cx="http://schemas.microsoft.com/office/drawing/2014/chartex" xmlns:cx1="http://schemas.microsoft.com/office/drawing/2015/9/8/chartex" xmlns:cx2="http://schemas.microsoft.com/office/drawing/2015/10/21/chartex" xmlns:cx3="http://schemas.microsoft.com/office/drawing/2016/5/9/chartex" xmlns:cx4="http://schemas.microsoft.com/office/drawing/2016/5/10/chartex" xmlns:cx5="http://schemas.microsoft.com/office/drawing/2016/5/11/chartex" xmlns:cx6="http://schemas.microsoft.com/office/drawing/2016/5/12/chartex" xmlns:cx7="http://schemas.microsoft.com/office/drawing/2016/5/13/chartex" xmlns:cx8="http://schemas.microsoft.com/office/drawing/2016/5/14/chartex" xmlns:mc="http://schemas.openxmlformats.org/markup-compatibility/2006" xmlns:aink="http://schemas.microsoft.com/office/drawing/2016/ink" xmlns:am3d="http://schemas.microsoft.com/office/drawing/2017/model3d" xmlns:o="urn:schemas-microsoft-com:office:office" xmlns:r="http://schemas.openxmlformats.org/officeDocument/2006/relationships" xmlns:m="http://schemas.openxmlformats.org/officeDocument/2006/math" xmlns:v="urn:schemas-microsoft-com:vml" xmlns:wp14="http://schemas.microsoft.com/office/word/2010/wordprocessingDrawing" xmlns:wp="http://schemas.openxmlformats.org/drawingml/2006/wordprocessingDrawing" xmlns:w10="urn:schemas-microsoft-com:office:word" xmlns:w="http://schemas.openxmlformats.org/wordprocessingml/2006/main" xmlns:w14="http://schemas.microsoft.com/office/word/2010/wordml" xmlns:w15="http://schemas.microsoft.com/office/word/2012/wordml" xmlns:w16cid="http://schemas.microsoft.com/office/word/2016/wordml/cid" xmlns:w16se="http://schemas.microsoft.com/office/word/2015/wordml/symex" xmlns:wpg="http://schemas.microsoft.com/office/word/2010/wordprocessingGroup" xmlns:wpi="http://schemas.microsoft.com/office/word/2010/wordprocessingInk" xmlns:wne="http://schemas.microsoft.com/office/word/2006/wordml" xmlns:wps="http://schemas.microsoft.com/office/word/2010/wordprocessingShape" mc:Ignorable="w14 w15 w16se w16cid wp14">
   <w:p>
     <w:pPr>
-      <w:pStyle w:val="Footer"/>
+      <w:pStyle w:val="Piedepgina"/>
       <w:ind w:firstLine="119"/>
     </w:pPr>
     <w:r>
@@ -1239,13 +1266,13 @@
   </w:p>
   <w:p>
     <w:pPr>
-      <w:pStyle w:val="Footer"/>
+      <w:pStyle w:val="Piedepgina"/>
       <w:ind w:firstLine="119"/>
     </w:pPr>
   </w:p>
   <w:p>
     <w:pPr>
-      <w:pStyle w:val="Header"/>
+      <w:pStyle w:val="Encabezado"/>
     </w:pPr>
   </w:p>
 </w:hdr>
@@ -1255,7 +1282,7 @@
 <w:hdr xmlns:wpc="http://schemas.microsoft.com/office/word/2010/wordprocessingCanvas" xmlns:cx="http://schemas.microsoft.com/office/drawing/2014/chartex" xmlns:cx1="http://schemas.microsoft.com/office/drawing/2015/9/8/chartex" xmlns:cx2="http://schemas.microsoft.com/office/drawing/2015/10/21/chartex" xmlns:cx3="http://schemas.microsoft.com/office/drawing/2016/5/9/chartex" xmlns:cx4="http://schemas.microsoft.com/office/drawing/2016/5/10/chartex" xmlns:cx5="http://schemas.microsoft.com/office/drawing/2016/5/11/chartex" xmlns:cx6="http://schemas.microsoft.com/office/drawing/2016/5/12/chartex" xmlns:cx7="http://schemas.microsoft.com/office/drawing/2016/5/13/chartex" xmlns:cx8="http://schemas.microsoft.com/office/drawing/2016/5/14/chartex" xmlns:mc="http://schemas.openxmlformats.org/markup-compatibility/2006" xmlns:aink="http://schemas.microsoft.com/office/drawing/2016/ink" xmlns:am3d="http://schemas.microsoft.com/office/drawing/2017/model3d" xmlns:o="urn:schemas-microsoft-com:office:office" xmlns:r="http://schemas.openxmlformats.org/officeDocument/2006/relationships" xmlns:m="http://schemas.openxmlformats.org/officeDocument/2006/math" xmlns:v="urn:schemas-microsoft-com:vml" xmlns:wp14="http://schemas.microsoft.com/office/word/2010/wordprocessingDrawing" xmlns:wp="http://schemas.openxmlformats.org/drawingml/2006/wordprocessingDrawing" xmlns:w10="urn:schemas-microsoft-com:office:word" xmlns:w="http://schemas.openxmlformats.org/wordprocessingml/2006/main" xmlns:w14="http://schemas.microsoft.com/office/word/2010/wordml" xmlns:w15="http://schemas.microsoft.com/office/word/2012/wordml" xmlns:w16cid="http://schemas.microsoft.com/office/word/2016/wordml/cid" xmlns:w16se="http://schemas.microsoft.com/office/word/2015/wordml/symex" xmlns:wpg="http://schemas.microsoft.com/office/word/2010/wordprocessingGroup" xmlns:wpi="http://schemas.microsoft.com/office/word/2010/wordprocessingInk" xmlns:wne="http://schemas.microsoft.com/office/word/2006/wordml" xmlns:wps="http://schemas.microsoft.com/office/word/2010/wordprocessingShape" mc:Ignorable="w14 w15 w16se w16cid wp14">
   <w:p>
     <w:pPr>
-      <w:pStyle w:val="Header"/>
+      <w:pStyle w:val="Encabezado"/>
     </w:pPr>
   </w:p>
 </w:hdr>
@@ -1265,7 +1292,7 @@
 <w:hdr xmlns:wpc="http://schemas.microsoft.com/office/word/2010/wordprocessingCanvas" xmlns:cx="http://schemas.microsoft.com/office/drawing/2014/chartex" xmlns:cx1="http://schemas.microsoft.com/office/drawing/2015/9/8/chartex" xmlns:cx2="http://schemas.microsoft.com/office/drawing/2015/10/21/chartex" xmlns:cx3="http://schemas.microsoft.com/office/drawing/2016/5/9/chartex" xmlns:cx4="http://schemas.microsoft.com/office/drawing/2016/5/10/chartex" xmlns:cx5="http://schemas.microsoft.com/office/drawing/2016/5/11/chartex" xmlns:cx6="http://schemas.microsoft.com/office/drawing/2016/5/12/chartex" xmlns:cx7="http://schemas.microsoft.com/office/drawing/2016/5/13/chartex" xmlns:cx8="http://schemas.microsoft.com/office/drawing/2016/5/14/chartex" xmlns:mc="http://schemas.openxmlformats.org/markup-compatibility/2006" xmlns:aink="http://schemas.microsoft.com/office/drawing/2016/ink" xmlns:am3d="http://schemas.microsoft.com/office/drawing/2017/model3d" xmlns:o="urn:schemas-microsoft-com:office:office" xmlns:r="http://schemas.openxmlformats.org/officeDocument/2006/relationships" xmlns:m="http://schemas.openxmlformats.org/officeDocument/2006/math" xmlns:v="urn:schemas-microsoft-com:vml" xmlns:wp14="http://schemas.microsoft.com/office/word/2010/wordprocessingDrawing" xmlns:wp="http://schemas.openxmlformats.org/drawingml/2006/wordprocessingDrawing" xmlns:w10="urn:schemas-microsoft-com:office:word" xmlns:w="http://schemas.openxmlformats.org/wordprocessingml/2006/main" xmlns:w14="http://schemas.microsoft.com/office/word/2010/wordml" xmlns:w15="http://schemas.microsoft.com/office/word/2012/wordml" xmlns:w16cid="http://schemas.microsoft.com/office/word/2016/wordml/cid" xmlns:w16se="http://schemas.microsoft.com/office/word/2015/wordml/symex" xmlns:wpg="http://schemas.microsoft.com/office/word/2010/wordprocessingGroup" xmlns:wpi="http://schemas.microsoft.com/office/word/2010/wordprocessingInk" xmlns:wne="http://schemas.microsoft.com/office/word/2006/wordml" xmlns:wps="http://schemas.microsoft.com/office/word/2010/wordprocessingShape" mc:Ignorable="w14 w15 w16se w16cid wp14">
   <w:p>
     <w:pPr>
-      <w:pStyle w:val="Header"/>
+      <w:pStyle w:val="Encabezado"/>
       <w:jc w:val="right"/>
     </w:pPr>
   </w:p>
@@ -1276,7 +1303,7 @@
 <w:hdr xmlns:wpc="http://schemas.microsoft.com/office/word/2010/wordprocessingCanvas" xmlns:cx="http://schemas.microsoft.com/office/drawing/2014/chartex" xmlns:cx1="http://schemas.microsoft.com/office/drawing/2015/9/8/chartex" xmlns:cx2="http://schemas.microsoft.com/office/drawing/2015/10/21/chartex" xmlns:cx3="http://schemas.microsoft.com/office/drawing/2016/5/9/chartex" xmlns:cx4="http://schemas.microsoft.com/office/drawing/2016/5/10/chartex" xmlns:cx5="http://schemas.microsoft.com/office/drawing/2016/5/11/chartex" xmlns:cx6="http://schemas.microsoft.com/office/drawing/2016/5/12/chartex" xmlns:cx7="http://schemas.microsoft.com/office/drawing/2016/5/13/chartex" xmlns:cx8="http://schemas.microsoft.com/office/drawing/2016/5/14/chartex" xmlns:mc="http://schemas.openxmlformats.org/markup-compatibility/2006" xmlns:aink="http://schemas.microsoft.com/office/drawing/2016/ink" xmlns:am3d="http://schemas.microsoft.com/office/drawing/2017/model3d" xmlns:o="urn:schemas-microsoft-com:office:office" xmlns:r="http://schemas.openxmlformats.org/officeDocument/2006/relationships" xmlns:m="http://schemas.openxmlformats.org/officeDocument/2006/math" xmlns:v="urn:schemas-microsoft-com:vml" xmlns:wp14="http://schemas.microsoft.com/office/word/2010/wordprocessingDrawing" xmlns:wp="http://schemas.openxmlformats.org/drawingml/2006/wordprocessingDrawing" xmlns:w10="urn:schemas-microsoft-com:office:word" xmlns:w="http://schemas.openxmlformats.org/wordprocessingml/2006/main" xmlns:w14="http://schemas.microsoft.com/office/word/2010/wordml" xmlns:w15="http://schemas.microsoft.com/office/word/2012/wordml" xmlns:w16cid="http://schemas.microsoft.com/office/word/2016/wordml/cid" xmlns:w16se="http://schemas.microsoft.com/office/word/2015/wordml/symex" xmlns:wpg="http://schemas.microsoft.com/office/word/2010/wordprocessingGroup" xmlns:wpi="http://schemas.microsoft.com/office/word/2010/wordprocessingInk" xmlns:wne="http://schemas.microsoft.com/office/word/2006/wordml" xmlns:wps="http://schemas.microsoft.com/office/word/2010/wordprocessingShape" mc:Ignorable="w14 w15 w16se w16cid wp14">
   <w:p>
     <w:pPr>
-      <w:pStyle w:val="Header"/>
+      <w:pStyle w:val="Encabezado"/>
       <w:jc w:val="right"/>
     </w:pPr>
     <w:r>
@@ -2922,7 +2949,7 @@
     <w:lvl w:ilvl="0">
       <w:start w:val="1"/>
       <w:numFmt w:val="decimal"/>
-      <w:pStyle w:val="ListParagraph"/>
+      <w:pStyle w:val="Prrafodelista"/>
       <w:lvlText w:val="%1."/>
       <w:lvlJc w:val="left"/>
       <w:pPr>
@@ -3184,7 +3211,7 @@
     <w:lvl w:ilvl="0">
       <w:start w:val="1"/>
       <w:numFmt w:val="bullet"/>
-      <w:pStyle w:val="ListBullet"/>
+      <w:pStyle w:val="Listaconvietas"/>
       <w:lvlText w:val=""/>
       <w:lvlJc w:val="left"/>
       <w:pPr>
@@ -4929,7 +4956,7 @@
       </w:pPr>
     </w:pPrDefault>
   </w:docDefaults>
-  <w:latentStyles w:defLockedState="0" w:defUIPriority="99" w:defSemiHidden="0" w:defUnhideWhenUsed="0" w:defQFormat="0" w:count="375">
+  <w:latentStyles w:defLockedState="0" w:defUIPriority="99" w:defSemiHidden="0" w:defUnhideWhenUsed="0" w:defQFormat="0" w:count="376">
     <w:lsdException w:name="Normal" w:uiPriority="0" w:qFormat="1"/>
     <w:lsdException w:name="heading 1" w:uiPriority="9" w:qFormat="1"/>
     <w:lsdException w:name="heading 2" w:semiHidden="1" w:uiPriority="9" w:unhideWhenUsed="1" w:qFormat="1"/>
@@ -5035,7 +5062,6 @@
     <w:lsdException w:name="HTML Sample" w:semiHidden="1" w:unhideWhenUsed="1"/>
     <w:lsdException w:name="HTML Typewriter" w:semiHidden="1" w:unhideWhenUsed="1"/>
     <w:lsdException w:name="HTML Variable" w:semiHidden="1" w:unhideWhenUsed="1"/>
-    <w:lsdException w:name="Normal Table" w:semiHidden="1" w:unhideWhenUsed="1"/>
     <w:lsdException w:name="annotation subject" w:semiHidden="1" w:unhideWhenUsed="1"/>
     <w:lsdException w:name="No List" w:semiHidden="1" w:unhideWhenUsed="1"/>
     <w:lsdException w:name="Outline List 1" w:semiHidden="1" w:unhideWhenUsed="1"/>
@@ -5082,10 +5108,8 @@
     <w:lsdException w:name="Table Subtle 2" w:semiHidden="1" w:unhideWhenUsed="1"/>
     <w:lsdException w:name="Table Web 1" w:semiHidden="1" w:unhideWhenUsed="1"/>
     <w:lsdException w:name="Table Web 2" w:semiHidden="1" w:unhideWhenUsed="1"/>
-    <w:lsdException w:name="Table Web 3" w:semiHidden="1" w:unhideWhenUsed="1"/>
     <w:lsdException w:name="Balloon Text" w:semiHidden="1" w:unhideWhenUsed="1"/>
     <w:lsdException w:name="Table Grid" w:uiPriority="39"/>
-    <w:lsdException w:name="Table Theme" w:semiHidden="1" w:unhideWhenUsed="1"/>
     <w:lsdException w:name="Placeholder Text" w:semiHidden="1"/>
     <w:lsdException w:name="No Spacing" w:uiPriority="1" w:qFormat="1"/>
     <w:lsdException w:name="Light Shading" w:uiPriority="60"/>
@@ -5305,6 +5329,7 @@
     <w:lsdException w:name="Smart Hyperlink" w:semiHidden="1" w:unhideWhenUsed="1"/>
     <w:lsdException w:name="Hashtag" w:semiHidden="1" w:unhideWhenUsed="1"/>
     <w:lsdException w:name="Unresolved Mention" w:semiHidden="1" w:unhideWhenUsed="1"/>
+    <w:lsdException w:name="Smart Link" w:semiHidden="1" w:unhideWhenUsed="1"/>
   </w:latentStyles>
   <w:style w:type="paragraph" w:default="1" w:styleId="Normal">
     <w:name w:val="Normal"/>
@@ -5317,11 +5342,11 @@
       <w:rFonts w:ascii="Segoe UI" w:eastAsiaTheme="minorEastAsia" w:hAnsi="Segoe UI"/>
     </w:rPr>
   </w:style>
-  <w:style w:type="paragraph" w:styleId="Heading1">
+  <w:style w:type="paragraph" w:styleId="Ttulo1">
     <w:name w:val="heading 1"/>
     <w:basedOn w:val="Normal"/>
     <w:next w:val="Normal"/>
-    <w:link w:val="Heading1Char"/>
+    <w:link w:val="Ttulo1Car"/>
     <w:uiPriority w:val="9"/>
     <w:qFormat/>
     <w:rsid w:val="00A43653"/>
@@ -5338,11 +5363,11 @@
       <w:szCs w:val="32"/>
     </w:rPr>
   </w:style>
-  <w:style w:type="paragraph" w:styleId="Heading2">
+  <w:style w:type="paragraph" w:styleId="Ttulo2">
     <w:name w:val="heading 2"/>
     <w:basedOn w:val="Normal"/>
     <w:next w:val="Normal"/>
-    <w:link w:val="Heading2Char"/>
+    <w:link w:val="Ttulo2Car"/>
     <w:uiPriority w:val="9"/>
     <w:unhideWhenUsed/>
     <w:qFormat/>
@@ -5360,11 +5385,11 @@
       <w:szCs w:val="26"/>
     </w:rPr>
   </w:style>
-  <w:style w:type="paragraph" w:styleId="Heading3">
+  <w:style w:type="paragraph" w:styleId="Ttulo3">
     <w:name w:val="heading 3"/>
     <w:basedOn w:val="Normal"/>
     <w:next w:val="Normal"/>
-    <w:link w:val="Heading3Char"/>
+    <w:link w:val="Ttulo3Car"/>
     <w:uiPriority w:val="9"/>
     <w:unhideWhenUsed/>
     <w:qFormat/>
@@ -5382,11 +5407,11 @@
       <w:szCs w:val="24"/>
     </w:rPr>
   </w:style>
-  <w:style w:type="paragraph" w:styleId="Heading4">
+  <w:style w:type="paragraph" w:styleId="Ttulo4">
     <w:name w:val="heading 4"/>
     <w:basedOn w:val="Normal"/>
     <w:next w:val="Normal"/>
-    <w:link w:val="Heading4Char"/>
+    <w:link w:val="Ttulo4Car"/>
     <w:uiPriority w:val="9"/>
     <w:unhideWhenUsed/>
     <w:qFormat/>
@@ -5404,11 +5429,11 @@
       <w:color w:val="2E74B5" w:themeColor="accent1" w:themeShade="BF"/>
     </w:rPr>
   </w:style>
-  <w:style w:type="paragraph" w:styleId="Heading5">
+  <w:style w:type="paragraph" w:styleId="Ttulo5">
     <w:name w:val="heading 5"/>
     <w:basedOn w:val="Normal"/>
     <w:next w:val="Normal"/>
-    <w:link w:val="Heading5Char"/>
+    <w:link w:val="Ttulo5Car"/>
     <w:uiPriority w:val="9"/>
     <w:unhideWhenUsed/>
     <w:rsid w:val="005C57BC"/>
@@ -5425,11 +5450,11 @@
       <w:sz w:val="24"/>
     </w:rPr>
   </w:style>
-  <w:style w:type="paragraph" w:styleId="Heading6">
+  <w:style w:type="paragraph" w:styleId="Ttulo6">
     <w:name w:val="heading 6"/>
     <w:basedOn w:val="Normal"/>
     <w:next w:val="Normal"/>
-    <w:link w:val="Heading6Char"/>
+    <w:link w:val="Ttulo6Car"/>
     <w:uiPriority w:val="9"/>
     <w:unhideWhenUsed/>
     <w:rsid w:val="005C57BC"/>
@@ -5445,11 +5470,11 @@
       <w:color w:val="1F4D78" w:themeColor="accent1" w:themeShade="7F"/>
     </w:rPr>
   </w:style>
-  <w:style w:type="paragraph" w:styleId="Heading7">
+  <w:style w:type="paragraph" w:styleId="Ttulo7">
     <w:name w:val="heading 7"/>
     <w:basedOn w:val="Normal"/>
     <w:next w:val="Normal"/>
-    <w:link w:val="Heading7Char"/>
+    <w:link w:val="Ttulo7Car"/>
     <w:uiPriority w:val="9"/>
     <w:unhideWhenUsed/>
     <w:rsid w:val="005C57BC"/>
@@ -5468,11 +5493,11 @@
       <w:sz w:val="24"/>
     </w:rPr>
   </w:style>
-  <w:style w:type="paragraph" w:styleId="Heading8">
+  <w:style w:type="paragraph" w:styleId="Ttulo8">
     <w:name w:val="heading 8"/>
     <w:basedOn w:val="Normal"/>
     <w:next w:val="Normal"/>
-    <w:link w:val="Heading8Char"/>
+    <w:link w:val="Ttulo8Car"/>
     <w:uiPriority w:val="9"/>
     <w:unhideWhenUsed/>
     <w:rsid w:val="005C57BC"/>
@@ -5490,11 +5515,11 @@
       <w:szCs w:val="21"/>
     </w:rPr>
   </w:style>
-  <w:style w:type="paragraph" w:styleId="Heading9">
+  <w:style w:type="paragraph" w:styleId="Ttulo9">
     <w:name w:val="heading 9"/>
     <w:basedOn w:val="Normal"/>
     <w:next w:val="Normal"/>
-    <w:link w:val="Heading9Char"/>
+    <w:link w:val="Ttulo9Car"/>
     <w:uiPriority w:val="9"/>
     <w:rsid w:val="005C57BC"/>
     <w:pPr>
@@ -5511,13 +5536,13 @@
       <w:szCs w:val="20"/>
     </w:rPr>
   </w:style>
-  <w:style w:type="character" w:default="1" w:styleId="DefaultParagraphFont">
+  <w:style w:type="character" w:default="1" w:styleId="Fuentedeprrafopredeter">
     <w:name w:val="Default Paragraph Font"/>
     <w:uiPriority w:val="1"/>
     <w:semiHidden/>
     <w:unhideWhenUsed/>
   </w:style>
-  <w:style w:type="table" w:default="1" w:styleId="TableNormal">
+  <w:style w:type="table" w:default="1" w:styleId="Tablanormal">
     <w:name w:val="Normal Table"/>
     <w:uiPriority w:val="99"/>
     <w:semiHidden/>
@@ -5532,16 +5557,16 @@
       </w:tblCellMar>
     </w:tblPr>
   </w:style>
-  <w:style w:type="numbering" w:default="1" w:styleId="NoList">
+  <w:style w:type="numbering" w:default="1" w:styleId="Sinlista">
     <w:name w:val="No List"/>
     <w:uiPriority w:val="99"/>
     <w:semiHidden/>
     <w:unhideWhenUsed/>
   </w:style>
-  <w:style w:type="character" w:customStyle="1" w:styleId="Heading1Char">
-    <w:name w:val="Heading 1 Char"/>
-    <w:basedOn w:val="DefaultParagraphFont"/>
-    <w:link w:val="Heading1"/>
+  <w:style w:type="character" w:customStyle="1" w:styleId="Ttulo1Car">
+    <w:name w:val="Título 1 Car"/>
+    <w:basedOn w:val="Fuentedeprrafopredeter"/>
+    <w:link w:val="Ttulo1"/>
     <w:uiPriority w:val="9"/>
     <w:rsid w:val="00A43653"/>
     <w:rPr>
@@ -5551,10 +5576,10 @@
       <w:szCs w:val="32"/>
     </w:rPr>
   </w:style>
-  <w:style w:type="character" w:customStyle="1" w:styleId="Heading2Char">
-    <w:name w:val="Heading 2 Char"/>
-    <w:basedOn w:val="DefaultParagraphFont"/>
-    <w:link w:val="Heading2"/>
+  <w:style w:type="character" w:customStyle="1" w:styleId="Ttulo2Car">
+    <w:name w:val="Título 2 Car"/>
+    <w:basedOn w:val="Fuentedeprrafopredeter"/>
+    <w:link w:val="Ttulo2"/>
     <w:uiPriority w:val="9"/>
     <w:rsid w:val="00A43653"/>
     <w:rPr>
@@ -5564,10 +5589,10 @@
       <w:szCs w:val="26"/>
     </w:rPr>
   </w:style>
-  <w:style w:type="character" w:customStyle="1" w:styleId="Heading3Char">
-    <w:name w:val="Heading 3 Char"/>
-    <w:basedOn w:val="DefaultParagraphFont"/>
-    <w:link w:val="Heading3"/>
+  <w:style w:type="character" w:customStyle="1" w:styleId="Ttulo3Car">
+    <w:name w:val="Título 3 Car"/>
+    <w:basedOn w:val="Fuentedeprrafopredeter"/>
+    <w:link w:val="Ttulo3"/>
     <w:uiPriority w:val="9"/>
     <w:rsid w:val="00A43653"/>
     <w:rPr>
@@ -5577,10 +5602,10 @@
       <w:szCs w:val="24"/>
     </w:rPr>
   </w:style>
-  <w:style w:type="character" w:customStyle="1" w:styleId="Heading4Char">
-    <w:name w:val="Heading 4 Char"/>
-    <w:basedOn w:val="DefaultParagraphFont"/>
-    <w:link w:val="Heading4"/>
+  <w:style w:type="character" w:customStyle="1" w:styleId="Ttulo4Car">
+    <w:name w:val="Título 4 Car"/>
+    <w:basedOn w:val="Fuentedeprrafopredeter"/>
+    <w:link w:val="Ttulo4"/>
     <w:uiPriority w:val="9"/>
     <w:rsid w:val="00A43653"/>
     <w:rPr>
@@ -5590,11 +5615,11 @@
       <w:color w:val="2E74B5" w:themeColor="accent1" w:themeShade="BF"/>
     </w:rPr>
   </w:style>
-  <w:style w:type="paragraph" w:styleId="ListParagraph">
+  <w:style w:type="paragraph" w:styleId="Prrafodelista">
     <w:name w:val="List Paragraph"/>
-    <w:aliases w:val="Bullet Number,List Paragraph1,lp1,lp11,List Paragraph11,Bullet 1,Use Case List Paragraph,Bulletted,Bullet List,FooterText,numbered,Paragraphe de liste1,Steps,Bulletr List Paragraph,列出段落,列出段落1,List Paragraph2,List Paragraph21,Listeafsnit1"/>
+    <w:aliases w:val="Bullet Number,List Paragraph1,lp1,lp11,List Paragraph11,Bullet 1,Use Case List Paragraph,Bulletted,Bullet List,FooterText,numbered,Paragraphe de liste1,Steps,Bulletr List Paragraph,列出段落,列出段落1,List Paragraph2,List Paragraph21"/>
     <w:basedOn w:val="Normal"/>
-    <w:link w:val="ListParagraphChar"/>
+    <w:link w:val="PrrafodelistaCar"/>
     <w:uiPriority w:val="34"/>
     <w:qFormat/>
     <w:rsid w:val="00A43653"/>
@@ -5605,12 +5630,12 @@
       <w:contextualSpacing/>
     </w:pPr>
   </w:style>
-  <w:style w:type="paragraph" w:styleId="Caption">
+  <w:style w:type="paragraph" w:styleId="Descripcin">
     <w:name w:val="caption"/>
     <w:aliases w:val="PMO Caption,Picture - Caption"/>
     <w:basedOn w:val="Normal"/>
     <w:next w:val="Normal"/>
-    <w:link w:val="CaptionChar"/>
+    <w:link w:val="DescripcinCar"/>
     <w:uiPriority w:val="35"/>
     <w:unhideWhenUsed/>
     <w:qFormat/>
@@ -5652,11 +5677,11 @@
       <w:szCs w:val="48"/>
     </w:rPr>
   </w:style>
-  <w:style w:type="character" w:customStyle="1" w:styleId="ListParagraphChar">
-    <w:name w:val="List Paragraph Char"/>
-    <w:aliases w:val="Bullet Number Char,List Paragraph1 Char,lp1 Char,lp11 Char,List Paragraph11 Char,Bullet 1 Char,Use Case List Paragraph Char,Bulletted Char,Bullet List Char,FooterText Char,numbered Char,Paragraphe de liste1 Char,Steps Char,列出段落 Char"/>
-    <w:basedOn w:val="DefaultParagraphFont"/>
-    <w:link w:val="ListParagraph"/>
+  <w:style w:type="character" w:customStyle="1" w:styleId="PrrafodelistaCar">
+    <w:name w:val="Párrafo de lista Car"/>
+    <w:aliases w:val="Bullet Number Car,List Paragraph1 Car,lp1 Car,lp11 Car,List Paragraph11 Car,Bullet 1 Car,Use Case List Paragraph Car,Bulletted Car,Bullet List Car,FooterText Car,numbered Car,Paragraphe de liste1 Car,Steps Car,列出段落 Car,列出段落1 Car"/>
+    <w:basedOn w:val="Fuentedeprrafopredeter"/>
+    <w:link w:val="Prrafodelista"/>
     <w:uiPriority w:val="34"/>
     <w:locked/>
     <w:rsid w:val="00A43653"/>
@@ -5664,7 +5689,7 @@
       <w:rFonts w:ascii="Segoe UI" w:eastAsiaTheme="minorEastAsia" w:hAnsi="Segoe UI"/>
     </w:rPr>
   </w:style>
-  <w:style w:type="paragraph" w:styleId="ListBullet">
+  <w:style w:type="paragraph" w:styleId="Listaconvietas">
     <w:name w:val="List Bullet"/>
     <w:basedOn w:val="Normal"/>
     <w:uiPriority w:val="4"/>
@@ -5763,7 +5788,7 @@
   </w:style>
   <w:style w:type="paragraph" w:customStyle="1" w:styleId="NumHeading3">
     <w:name w:val="Num Heading 3"/>
-    <w:basedOn w:val="Heading3"/>
+    <w:basedOn w:val="Ttulo3"/>
     <w:next w:val="Normal"/>
     <w:qFormat/>
     <w:rsid w:val="00A43653"/>
@@ -5793,7 +5818,7 @@
   </w:style>
   <w:style w:type="paragraph" w:customStyle="1" w:styleId="NumHeading4">
     <w:name w:val="Num Heading 4"/>
-    <w:basedOn w:val="Heading4"/>
+    <w:basedOn w:val="Ttulo4"/>
     <w:next w:val="Normal"/>
     <w:qFormat/>
     <w:rsid w:val="00A43653"/>
@@ -5824,7 +5849,7 @@
   </w:style>
   <w:style w:type="character" w:customStyle="1" w:styleId="Heading3NumberedChar">
     <w:name w:val="Heading 3 (Numbered) Char"/>
-    <w:basedOn w:val="DefaultParagraphFont"/>
+    <w:basedOn w:val="Fuentedeprrafopredeter"/>
     <w:link w:val="Heading3Numbered"/>
     <w:uiPriority w:val="14"/>
     <w:locked/>
@@ -5836,10 +5861,10 @@
       <w:szCs w:val="28"/>
     </w:rPr>
   </w:style>
-  <w:style w:type="character" w:styleId="CommentReference">
+  <w:style w:type="character" w:styleId="Refdecomentario">
     <w:name w:val="annotation reference"/>
     <w:aliases w:val="cr,Used by Word to flag author queries"/>
-    <w:basedOn w:val="DefaultParagraphFont"/>
+    <w:basedOn w:val="Fuentedeprrafopredeter"/>
     <w:uiPriority w:val="99"/>
     <w:unhideWhenUsed/>
     <w:rsid w:val="00A43653"/>
@@ -5848,11 +5873,11 @@
       <w:szCs w:val="16"/>
     </w:rPr>
   </w:style>
-  <w:style w:type="character" w:customStyle="1" w:styleId="CaptionChar">
-    <w:name w:val="Caption Char"/>
-    <w:aliases w:val="PMO Caption Char,Picture - Caption Char"/>
-    <w:basedOn w:val="DefaultParagraphFont"/>
-    <w:link w:val="Caption"/>
+  <w:style w:type="character" w:customStyle="1" w:styleId="DescripcinCar">
+    <w:name w:val="Descripción Car"/>
+    <w:aliases w:val="PMO Caption Car,Picture - Caption Car"/>
+    <w:basedOn w:val="Fuentedeprrafopredeter"/>
+    <w:link w:val="Descripcin"/>
     <w:uiPriority w:val="19"/>
     <w:rsid w:val="00A43653"/>
     <w:rPr>
@@ -5883,7 +5908,7 @@
   </w:style>
   <w:style w:type="character" w:customStyle="1" w:styleId="BodyText-SvcsChar">
     <w:name w:val="Body Text - Svcs Char"/>
-    <w:basedOn w:val="DefaultParagraphFont"/>
+    <w:basedOn w:val="Fuentedeprrafopredeter"/>
     <w:link w:val="BodyText-Svcs"/>
     <w:rsid w:val="00A43653"/>
     <w:rPr>
@@ -5897,7 +5922,7 @@
   <w:style w:type="paragraph" w:styleId="NormalWeb">
     <w:name w:val="Normal (Web)"/>
     <w:basedOn w:val="Normal"/>
-    <w:link w:val="NormalWebChar"/>
+    <w:link w:val="NormalWebCar"/>
     <w:uiPriority w:val="99"/>
     <w:unhideWhenUsed/>
     <w:rsid w:val="00A43653"/>
@@ -5907,9 +5932,9 @@
       <w:szCs w:val="24"/>
     </w:rPr>
   </w:style>
-  <w:style w:type="paragraph" w:styleId="TOCHeading">
+  <w:style w:type="paragraph" w:styleId="TtuloTDC">
     <w:name w:val="TOC Heading"/>
-    <w:basedOn w:val="Heading1"/>
+    <w:basedOn w:val="Ttulo1"/>
     <w:next w:val="Normal"/>
     <w:uiPriority w:val="39"/>
     <w:unhideWhenUsed/>
@@ -5920,7 +5945,7 @@
       <w:outlineLvl w:val="9"/>
     </w:pPr>
   </w:style>
-  <w:style w:type="paragraph" w:styleId="TOC1">
+  <w:style w:type="paragraph" w:styleId="TDC1">
     <w:name w:val="toc 1"/>
     <w:basedOn w:val="Normal"/>
     <w:next w:val="Normal"/>
@@ -5932,7 +5957,7 @@
       <w:spacing w:after="100"/>
     </w:pPr>
   </w:style>
-  <w:style w:type="paragraph" w:styleId="TOC2">
+  <w:style w:type="paragraph" w:styleId="TDC2">
     <w:name w:val="toc 2"/>
     <w:basedOn w:val="Normal"/>
     <w:next w:val="Normal"/>
@@ -5945,9 +5970,9 @@
       <w:ind w:left="220"/>
     </w:pPr>
   </w:style>
-  <w:style w:type="character" w:styleId="Hyperlink">
+  <w:style w:type="character" w:styleId="Hipervnculo">
     <w:name w:val="Hyperlink"/>
-    <w:basedOn w:val="DefaultParagraphFont"/>
+    <w:basedOn w:val="Fuentedeprrafopredeter"/>
     <w:uiPriority w:val="99"/>
     <w:unhideWhenUsed/>
     <w:rsid w:val="00A43653"/>
@@ -5956,7 +5981,7 @@
       <w:u w:val="single"/>
     </w:rPr>
   </w:style>
-  <w:style w:type="paragraph" w:styleId="TOC3">
+  <w:style w:type="paragraph" w:styleId="TDC3">
     <w:name w:val="toc 3"/>
     <w:basedOn w:val="Normal"/>
     <w:next w:val="Normal"/>
@@ -5969,10 +5994,10 @@
       <w:ind w:left="440"/>
     </w:pPr>
   </w:style>
-  <w:style w:type="table" w:styleId="TableGrid">
+  <w:style w:type="table" w:styleId="Tablaconcuadrcula">
     <w:name w:val="Table Grid"/>
     <w:aliases w:val="Tabla Microsoft Servicios,Table Grid (MS Design format)"/>
-    <w:basedOn w:val="TableNormal"/>
+    <w:basedOn w:val="Tablanormal"/>
     <w:uiPriority w:val="39"/>
     <w:rsid w:val="00A43653"/>
     <w:pPr>
@@ -5989,9 +6014,9 @@
       </w:tblBorders>
     </w:tblPr>
   </w:style>
-  <w:style w:type="character" w:styleId="FollowedHyperlink">
+  <w:style w:type="character" w:styleId="Hipervnculovisitado">
     <w:name w:val="FollowedHyperlink"/>
-    <w:basedOn w:val="DefaultParagraphFont"/>
+    <w:basedOn w:val="Fuentedeprrafopredeter"/>
     <w:uiPriority w:val="99"/>
     <w:unhideWhenUsed/>
     <w:rsid w:val="00A43653"/>
@@ -6000,10 +6025,10 @@
       <w:u w:val="single"/>
     </w:rPr>
   </w:style>
-  <w:style w:type="character" w:customStyle="1" w:styleId="Heading5Char">
-    <w:name w:val="Heading 5 Char"/>
-    <w:basedOn w:val="DefaultParagraphFont"/>
-    <w:link w:val="Heading5"/>
+  <w:style w:type="character" w:customStyle="1" w:styleId="Ttulo5Car">
+    <w:name w:val="Título 5 Car"/>
+    <w:basedOn w:val="Fuentedeprrafopredeter"/>
+    <w:link w:val="Ttulo5"/>
     <w:uiPriority w:val="9"/>
     <w:rsid w:val="005C57BC"/>
     <w:rPr>
@@ -6012,10 +6037,10 @@
       <w:sz w:val="24"/>
     </w:rPr>
   </w:style>
-  <w:style w:type="character" w:customStyle="1" w:styleId="Heading6Char">
-    <w:name w:val="Heading 6 Char"/>
-    <w:basedOn w:val="DefaultParagraphFont"/>
-    <w:link w:val="Heading6"/>
+  <w:style w:type="character" w:customStyle="1" w:styleId="Ttulo6Car">
+    <w:name w:val="Título 6 Car"/>
+    <w:basedOn w:val="Fuentedeprrafopredeter"/>
+    <w:link w:val="Ttulo6"/>
     <w:uiPriority w:val="9"/>
     <w:rsid w:val="005C57BC"/>
     <w:rPr>
@@ -6023,10 +6048,10 @@
       <w:color w:val="1F4D78" w:themeColor="accent1" w:themeShade="7F"/>
     </w:rPr>
   </w:style>
-  <w:style w:type="character" w:customStyle="1" w:styleId="Heading7Char">
-    <w:name w:val="Heading 7 Char"/>
-    <w:basedOn w:val="DefaultParagraphFont"/>
-    <w:link w:val="Heading7"/>
+  <w:style w:type="character" w:customStyle="1" w:styleId="Ttulo7Car">
+    <w:name w:val="Título 7 Car"/>
+    <w:basedOn w:val="Fuentedeprrafopredeter"/>
+    <w:link w:val="Ttulo7"/>
     <w:uiPriority w:val="9"/>
     <w:rsid w:val="005C57BC"/>
     <w:rPr>
@@ -6037,10 +6062,10 @@
       <w:sz w:val="24"/>
     </w:rPr>
   </w:style>
-  <w:style w:type="character" w:customStyle="1" w:styleId="Heading8Char">
-    <w:name w:val="Heading 8 Char"/>
-    <w:basedOn w:val="DefaultParagraphFont"/>
-    <w:link w:val="Heading8"/>
+  <w:style w:type="character" w:customStyle="1" w:styleId="Ttulo8Car">
+    <w:name w:val="Título 8 Car"/>
+    <w:basedOn w:val="Fuentedeprrafopredeter"/>
+    <w:link w:val="Ttulo8"/>
     <w:uiPriority w:val="9"/>
     <w:rsid w:val="005C57BC"/>
     <w:rPr>
@@ -6050,10 +6075,10 @@
       <w:szCs w:val="21"/>
     </w:rPr>
   </w:style>
-  <w:style w:type="character" w:customStyle="1" w:styleId="Heading9Char">
-    <w:name w:val="Heading 9 Char"/>
-    <w:basedOn w:val="DefaultParagraphFont"/>
-    <w:link w:val="Heading9"/>
+  <w:style w:type="character" w:customStyle="1" w:styleId="Ttulo9Car">
+    <w:name w:val="Título 9 Car"/>
+    <w:basedOn w:val="Fuentedeprrafopredeter"/>
+    <w:link w:val="Ttulo9"/>
     <w:uiPriority w:val="9"/>
     <w:rsid w:val="005C57BC"/>
     <w:rPr>
@@ -6063,10 +6088,10 @@
       <w:szCs w:val="20"/>
     </w:rPr>
   </w:style>
-  <w:style w:type="paragraph" w:styleId="BalloonText">
+  <w:style w:type="paragraph" w:styleId="Textodeglobo">
     <w:name w:val="Balloon Text"/>
     <w:basedOn w:val="Normal"/>
-    <w:link w:val="BalloonTextChar"/>
+    <w:link w:val="TextodegloboCar"/>
     <w:uiPriority w:val="99"/>
     <w:unhideWhenUsed/>
     <w:rsid w:val="005C57BC"/>
@@ -6079,10 +6104,10 @@
       <w:szCs w:val="16"/>
     </w:rPr>
   </w:style>
-  <w:style w:type="character" w:customStyle="1" w:styleId="BalloonTextChar">
-    <w:name w:val="Balloon Text Char"/>
-    <w:basedOn w:val="DefaultParagraphFont"/>
-    <w:link w:val="BalloonText"/>
+  <w:style w:type="character" w:customStyle="1" w:styleId="TextodegloboCar">
+    <w:name w:val="Texto de globo Car"/>
+    <w:basedOn w:val="Fuentedeprrafopredeter"/>
+    <w:link w:val="Textodeglobo"/>
     <w:uiPriority w:val="99"/>
     <w:rsid w:val="005C57BC"/>
     <w:rPr>
@@ -6091,7 +6116,7 @@
       <w:szCs w:val="16"/>
     </w:rPr>
   </w:style>
-  <w:style w:type="paragraph" w:styleId="NoSpacing">
+  <w:style w:type="paragraph" w:styleId="Sinespaciado">
     <w:name w:val="No Spacing"/>
     <w:uiPriority w:val="1"/>
     <w:qFormat/>
@@ -6103,10 +6128,10 @@
       <w:rFonts w:eastAsiaTheme="minorEastAsia"/>
     </w:rPr>
   </w:style>
-  <w:style w:type="paragraph" w:styleId="CommentText">
+  <w:style w:type="paragraph" w:styleId="Textocomentario">
     <w:name w:val="annotation text"/>
     <w:basedOn w:val="Normal"/>
-    <w:link w:val="CommentTextChar"/>
+    <w:link w:val="TextocomentarioCar"/>
     <w:uiPriority w:val="99"/>
     <w:unhideWhenUsed/>
     <w:rsid w:val="005C57BC"/>
@@ -6118,10 +6143,10 @@
       <w:szCs w:val="20"/>
     </w:rPr>
   </w:style>
-  <w:style w:type="character" w:customStyle="1" w:styleId="CommentTextChar">
-    <w:name w:val="Comment Text Char"/>
-    <w:basedOn w:val="DefaultParagraphFont"/>
-    <w:link w:val="CommentText"/>
+  <w:style w:type="character" w:customStyle="1" w:styleId="TextocomentarioCar">
+    <w:name w:val="Texto comentario Car"/>
+    <w:basedOn w:val="Fuentedeprrafopredeter"/>
+    <w:link w:val="Textocomentario"/>
     <w:uiPriority w:val="99"/>
     <w:rsid w:val="005C57BC"/>
     <w:rPr>
@@ -6130,11 +6155,11 @@
       <w:szCs w:val="20"/>
     </w:rPr>
   </w:style>
-  <w:style w:type="paragraph" w:styleId="CommentSubject">
+  <w:style w:type="paragraph" w:styleId="Asuntodelcomentario">
     <w:name w:val="annotation subject"/>
-    <w:basedOn w:val="CommentText"/>
-    <w:next w:val="CommentText"/>
-    <w:link w:val="CommentSubjectChar"/>
+    <w:basedOn w:val="Textocomentario"/>
+    <w:next w:val="Textocomentario"/>
+    <w:link w:val="AsuntodelcomentarioCar"/>
     <w:uiPriority w:val="99"/>
     <w:unhideWhenUsed/>
     <w:rsid w:val="005C57BC"/>
@@ -6143,10 +6168,10 @@
       <w:bCs/>
     </w:rPr>
   </w:style>
-  <w:style w:type="character" w:customStyle="1" w:styleId="CommentSubjectChar">
-    <w:name w:val="Comment Subject Char"/>
-    <w:basedOn w:val="CommentTextChar"/>
-    <w:link w:val="CommentSubject"/>
+  <w:style w:type="character" w:customStyle="1" w:styleId="AsuntodelcomentarioCar">
+    <w:name w:val="Asunto del comentario Car"/>
+    <w:basedOn w:val="TextocomentarioCar"/>
+    <w:link w:val="Asuntodelcomentario"/>
     <w:uiPriority w:val="99"/>
     <w:rsid w:val="005C57BC"/>
     <w:rPr>
@@ -6159,7 +6184,7 @@
   </w:style>
   <w:style w:type="paragraph" w:customStyle="1" w:styleId="Bullet1">
     <w:name w:val="Bullet1"/>
-    <w:basedOn w:val="ListParagraph"/>
+    <w:basedOn w:val="Prrafodelista"/>
     <w:rsid w:val="005C57BC"/>
     <w:pPr>
       <w:numPr>
@@ -6172,10 +6197,10 @@
       <w:szCs w:val="20"/>
     </w:rPr>
   </w:style>
-  <w:style w:type="paragraph" w:styleId="BodyText">
+  <w:style w:type="paragraph" w:styleId="Textoindependiente">
     <w:name w:val="Body Text"/>
     <w:basedOn w:val="Normal"/>
-    <w:link w:val="BodyTextChar"/>
+    <w:link w:val="TextoindependienteCar"/>
     <w:uiPriority w:val="99"/>
     <w:unhideWhenUsed/>
     <w:rsid w:val="005C57BC"/>
@@ -6191,10 +6216,10 @@
       <w:szCs w:val="18"/>
     </w:rPr>
   </w:style>
-  <w:style w:type="character" w:customStyle="1" w:styleId="BodyTextChar">
-    <w:name w:val="Body Text Char"/>
-    <w:basedOn w:val="DefaultParagraphFont"/>
-    <w:link w:val="BodyText"/>
+  <w:style w:type="character" w:customStyle="1" w:styleId="TextoindependienteCar">
+    <w:name w:val="Texto independiente Car"/>
+    <w:basedOn w:val="Fuentedeprrafopredeter"/>
+    <w:link w:val="Textoindependiente"/>
     <w:uiPriority w:val="99"/>
     <w:rsid w:val="005C57BC"/>
     <w:rPr>
@@ -6202,10 +6227,10 @@
       <w:szCs w:val="18"/>
     </w:rPr>
   </w:style>
-  <w:style w:type="paragraph" w:styleId="BodyText2">
+  <w:style w:type="paragraph" w:styleId="Textoindependiente2">
     <w:name w:val="Body Text 2"/>
     <w:basedOn w:val="Normal"/>
-    <w:link w:val="BodyText2Char"/>
+    <w:link w:val="Textoindependiente2Car"/>
     <w:uiPriority w:val="99"/>
     <w:semiHidden/>
     <w:rsid w:val="005C57BC"/>
@@ -6218,10 +6243,10 @@
       <w:szCs w:val="20"/>
     </w:rPr>
   </w:style>
-  <w:style w:type="character" w:customStyle="1" w:styleId="BodyText2Char">
-    <w:name w:val="Body Text 2 Char"/>
-    <w:basedOn w:val="DefaultParagraphFont"/>
-    <w:link w:val="BodyText2"/>
+  <w:style w:type="character" w:customStyle="1" w:styleId="Textoindependiente2Car">
+    <w:name w:val="Texto independiente 2 Car"/>
+    <w:basedOn w:val="Fuentedeprrafopredeter"/>
+    <w:link w:val="Textoindependiente2"/>
     <w:uiPriority w:val="99"/>
     <w:semiHidden/>
     <w:rsid w:val="005C57BC"/>
@@ -6230,7 +6255,7 @@
       <w:szCs w:val="20"/>
     </w:rPr>
   </w:style>
-  <w:style w:type="paragraph" w:styleId="Revision">
+  <w:style w:type="paragraph" w:styleId="Revisin">
     <w:name w:val="Revision"/>
     <w:hidden/>
     <w:uiPriority w:val="99"/>
@@ -6243,10 +6268,10 @@
       <w:rFonts w:eastAsiaTheme="minorEastAsia"/>
     </w:rPr>
   </w:style>
-  <w:style w:type="paragraph" w:styleId="Header">
+  <w:style w:type="paragraph" w:styleId="Encabezado">
     <w:name w:val="header"/>
     <w:basedOn w:val="Normal"/>
-    <w:link w:val="HeaderChar"/>
+    <w:link w:val="EncabezadoCar"/>
     <w:uiPriority w:val="99"/>
     <w:unhideWhenUsed/>
     <w:rsid w:val="005C57BC"/>
@@ -6261,10 +6286,10 @@
       <w:sz w:val="16"/>
     </w:rPr>
   </w:style>
-  <w:style w:type="character" w:customStyle="1" w:styleId="HeaderChar">
-    <w:name w:val="Header Char"/>
-    <w:basedOn w:val="DefaultParagraphFont"/>
-    <w:link w:val="Header"/>
+  <w:style w:type="character" w:customStyle="1" w:styleId="EncabezadoCar">
+    <w:name w:val="Encabezado Car"/>
+    <w:basedOn w:val="Fuentedeprrafopredeter"/>
+    <w:link w:val="Encabezado"/>
     <w:uiPriority w:val="99"/>
     <w:rsid w:val="005C57BC"/>
     <w:rPr>
@@ -6272,10 +6297,10 @@
       <w:sz w:val="16"/>
     </w:rPr>
   </w:style>
-  <w:style w:type="paragraph" w:styleId="Footer">
+  <w:style w:type="paragraph" w:styleId="Piedepgina">
     <w:name w:val="footer"/>
     <w:basedOn w:val="Normal"/>
-    <w:link w:val="FooterChar"/>
+    <w:link w:val="PiedepginaCar"/>
     <w:uiPriority w:val="99"/>
     <w:unhideWhenUsed/>
     <w:rsid w:val="005C57BC"/>
@@ -6291,10 +6316,10 @@
       <w:sz w:val="16"/>
     </w:rPr>
   </w:style>
-  <w:style w:type="character" w:customStyle="1" w:styleId="FooterChar">
-    <w:name w:val="Footer Char"/>
-    <w:basedOn w:val="DefaultParagraphFont"/>
-    <w:link w:val="Footer"/>
+  <w:style w:type="character" w:customStyle="1" w:styleId="PiedepginaCar">
+    <w:name w:val="Pie de página Car"/>
+    <w:basedOn w:val="Fuentedeprrafopredeter"/>
+    <w:link w:val="Piedepgina"/>
     <w:uiPriority w:val="99"/>
     <w:rsid w:val="005C57BC"/>
     <w:rPr>
@@ -6325,9 +6350,9 @@
       <w:spacing w:after="60" w:line="240" w:lineRule="auto"/>
     </w:pPr>
   </w:style>
-  <w:style w:type="character" w:customStyle="1" w:styleId="NormalWebChar">
-    <w:name w:val="Normal (Web) Char"/>
-    <w:basedOn w:val="DefaultParagraphFont"/>
+  <w:style w:type="character" w:customStyle="1" w:styleId="NormalWebCar">
+    <w:name w:val="Normal (Web) Car"/>
+    <w:basedOn w:val="Fuentedeprrafopredeter"/>
     <w:link w:val="NormalWeb"/>
     <w:uiPriority w:val="99"/>
     <w:rsid w:val="005C57BC"/>
@@ -6339,16 +6364,16 @@
   </w:style>
   <w:style w:type="character" w:customStyle="1" w:styleId="BulletsChar">
     <w:name w:val="Bullets Char"/>
-    <w:basedOn w:val="DefaultParagraphFont"/>
+    <w:basedOn w:val="Fuentedeprrafopredeter"/>
     <w:link w:val="Bullets"/>
     <w:rsid w:val="005C57BC"/>
     <w:rPr>
       <w:rFonts w:ascii="Segoe UI" w:eastAsiaTheme="minorEastAsia" w:hAnsi="Segoe UI"/>
     </w:rPr>
   </w:style>
-  <w:style w:type="character" w:styleId="PlaceholderText">
+  <w:style w:type="character" w:styleId="Textodelmarcadordeposicin">
     <w:name w:val="Placeholder Text"/>
-    <w:basedOn w:val="DefaultParagraphFont"/>
+    <w:basedOn w:val="Fuentedeprrafopredeter"/>
     <w:uiPriority w:val="99"/>
     <w:semiHidden/>
     <w:rsid w:val="005C57BC"/>
@@ -6358,7 +6383,7 @@
   </w:style>
   <w:style w:type="character" w:customStyle="1" w:styleId="QuestionChar">
     <w:name w:val="Question Char"/>
-    <w:basedOn w:val="DefaultParagraphFont"/>
+    <w:basedOn w:val="Fuentedeprrafopredeter"/>
     <w:link w:val="Question"/>
     <w:semiHidden/>
     <w:rsid w:val="005C57BC"/>
@@ -6366,9 +6391,9 @@
       <w:rFonts w:ascii="Segoe UI" w:eastAsiaTheme="minorEastAsia" w:hAnsi="Segoe UI"/>
     </w:rPr>
   </w:style>
-  <w:style w:type="character" w:styleId="BookTitle">
+  <w:style w:type="character" w:styleId="Ttulodellibro">
     <w:name w:val="Book Title"/>
-    <w:basedOn w:val="DefaultParagraphFont"/>
+    <w:basedOn w:val="Fuentedeprrafopredeter"/>
     <w:uiPriority w:val="33"/>
     <w:rsid w:val="005C57BC"/>
     <w:rPr>
@@ -6396,7 +6421,7 @@
   </w:style>
   <w:style w:type="character" w:customStyle="1" w:styleId="StyleLatinSegoeUI10pt">
     <w:name w:val="Style (Latin) Segoe UI 10 pt"/>
-    <w:basedOn w:val="DefaultParagraphFont"/>
+    <w:basedOn w:val="Fuentedeprrafopredeter"/>
     <w:semiHidden/>
     <w:rsid w:val="005C57BC"/>
     <w:rPr>
@@ -6422,7 +6447,7 @@
   </w:style>
   <w:style w:type="numbering" w:customStyle="1" w:styleId="NumberedListTable">
     <w:name w:val="Numbered List Table"/>
-    <w:basedOn w:val="NoList"/>
+    <w:basedOn w:val="Sinlista"/>
     <w:rsid w:val="005C57BC"/>
     <w:pPr>
       <w:numPr>
@@ -6432,7 +6457,7 @@
   </w:style>
   <w:style w:type="numbering" w:customStyle="1" w:styleId="BulletsTable">
     <w:name w:val="Bullets Table"/>
-    <w:basedOn w:val="NoList"/>
+    <w:basedOn w:val="Sinlista"/>
     <w:rsid w:val="005C57BC"/>
   </w:style>
   <w:style w:type="paragraph" w:customStyle="1" w:styleId="CoverTitle">
@@ -6506,7 +6531,7 @@
   </w:style>
   <w:style w:type="paragraph" w:customStyle="1" w:styleId="FooterPageNumber">
     <w:name w:val="Footer Page Number"/>
-    <w:basedOn w:val="Footer"/>
+    <w:basedOn w:val="Piedepgina"/>
     <w:uiPriority w:val="99"/>
     <w:rsid w:val="005C57BC"/>
     <w:pPr>
@@ -6612,7 +6637,7 @@
   </w:style>
   <w:style w:type="numbering" w:styleId="111111">
     <w:name w:val="Outline List 2"/>
-    <w:basedOn w:val="NoList"/>
+    <w:basedOn w:val="Sinlista"/>
     <w:uiPriority w:val="99"/>
     <w:unhideWhenUsed/>
     <w:rsid w:val="005C57BC"/>
@@ -6622,11 +6647,11 @@
       </w:numPr>
     </w:pPr>
   </w:style>
-  <w:style w:type="paragraph" w:styleId="Title">
+  <w:style w:type="paragraph" w:styleId="Ttulo">
     <w:name w:val="Title"/>
     <w:basedOn w:val="Normal"/>
     <w:next w:val="Normal"/>
-    <w:link w:val="TitleChar"/>
+    <w:link w:val="TtuloCar"/>
     <w:autoRedefine/>
     <w:uiPriority w:val="10"/>
     <w:rsid w:val="005C57BC"/>
@@ -6652,10 +6677,10 @@
       <w:szCs w:val="52"/>
     </w:rPr>
   </w:style>
-  <w:style w:type="character" w:customStyle="1" w:styleId="TitleChar">
-    <w:name w:val="Title Char"/>
-    <w:basedOn w:val="DefaultParagraphFont"/>
-    <w:link w:val="Title"/>
+  <w:style w:type="character" w:customStyle="1" w:styleId="TtuloCar">
+    <w:name w:val="Título Car"/>
+    <w:basedOn w:val="Fuentedeprrafopredeter"/>
+    <w:link w:val="Ttulo"/>
     <w:uiPriority w:val="10"/>
     <w:rsid w:val="005C57BC"/>
     <w:rPr>
@@ -6672,9 +6697,9 @@
       <w:szCs w:val="52"/>
     </w:rPr>
   </w:style>
-  <w:style w:type="character" w:styleId="Emphasis">
+  <w:style w:type="character" w:styleId="nfasis">
     <w:name w:val="Emphasis"/>
-    <w:basedOn w:val="IntenseEmphasis"/>
+    <w:basedOn w:val="nfasisintenso"/>
     <w:uiPriority w:val="20"/>
     <w:qFormat/>
     <w:rsid w:val="005C57BC"/>
@@ -6688,9 +6713,9 @@
       <w:sz w:val="22"/>
     </w:rPr>
   </w:style>
-  <w:style w:type="character" w:styleId="IntenseEmphasis">
+  <w:style w:type="character" w:styleId="nfasisintenso">
     <w:name w:val="Intense Emphasis"/>
-    <w:basedOn w:val="DefaultParagraphFont"/>
+    <w:basedOn w:val="Fuentedeprrafopredeter"/>
     <w:uiPriority w:val="21"/>
     <w:rsid w:val="005C57BC"/>
     <w:rPr>
@@ -6747,9 +6772,9 @@
       <w:color w:val="FF0066"/>
     </w:rPr>
   </w:style>
-  <w:style w:type="character" w:styleId="Strong">
+  <w:style w:type="character" w:styleId="Textoennegrita">
     <w:name w:val="Strong"/>
-    <w:basedOn w:val="DefaultParagraphFont"/>
+    <w:basedOn w:val="Fuentedeprrafopredeter"/>
     <w:uiPriority w:val="22"/>
     <w:qFormat/>
     <w:rsid w:val="005C57BC"/>
@@ -6760,7 +6785,7 @@
   </w:style>
   <w:style w:type="numbering" w:customStyle="1" w:styleId="Checklist">
     <w:name w:val="Checklist"/>
-    <w:basedOn w:val="NoList"/>
+    <w:basedOn w:val="Sinlista"/>
     <w:rsid w:val="005C57BC"/>
     <w:pPr>
       <w:numPr>
@@ -6781,7 +6806,7 @@
       <w:szCs w:val="20"/>
     </w:rPr>
   </w:style>
-  <w:style w:type="paragraph" w:styleId="TOC4">
+  <w:style w:type="paragraph" w:styleId="TDC4">
     <w:name w:val="toc 4"/>
     <w:basedOn w:val="Normal"/>
     <w:next w:val="Normal"/>
@@ -6797,7 +6822,7 @@
       <w:rFonts w:asciiTheme="minorHAnsi" w:hAnsiTheme="minorHAnsi"/>
     </w:rPr>
   </w:style>
-  <w:style w:type="paragraph" w:styleId="TOC5">
+  <w:style w:type="paragraph" w:styleId="TDC5">
     <w:name w:val="toc 5"/>
     <w:basedOn w:val="Normal"/>
     <w:next w:val="Normal"/>
@@ -6813,7 +6838,7 @@
       <w:rFonts w:asciiTheme="minorHAnsi" w:hAnsiTheme="minorHAnsi"/>
     </w:rPr>
   </w:style>
-  <w:style w:type="paragraph" w:styleId="TOC6">
+  <w:style w:type="paragraph" w:styleId="TDC6">
     <w:name w:val="toc 6"/>
     <w:basedOn w:val="Normal"/>
     <w:next w:val="Normal"/>
@@ -6829,7 +6854,7 @@
       <w:rFonts w:asciiTheme="minorHAnsi" w:hAnsiTheme="minorHAnsi"/>
     </w:rPr>
   </w:style>
-  <w:style w:type="paragraph" w:styleId="TOC7">
+  <w:style w:type="paragraph" w:styleId="TDC7">
     <w:name w:val="toc 7"/>
     <w:basedOn w:val="Normal"/>
     <w:next w:val="Normal"/>
@@ -6845,7 +6870,7 @@
       <w:rFonts w:asciiTheme="minorHAnsi" w:hAnsiTheme="minorHAnsi"/>
     </w:rPr>
   </w:style>
-  <w:style w:type="paragraph" w:styleId="TOC8">
+  <w:style w:type="paragraph" w:styleId="TDC8">
     <w:name w:val="toc 8"/>
     <w:basedOn w:val="Normal"/>
     <w:next w:val="Normal"/>
@@ -6861,7 +6886,7 @@
       <w:rFonts w:asciiTheme="minorHAnsi" w:hAnsiTheme="minorHAnsi"/>
     </w:rPr>
   </w:style>
-  <w:style w:type="paragraph" w:styleId="TOC9">
+  <w:style w:type="paragraph" w:styleId="TDC9">
     <w:name w:val="toc 9"/>
     <w:basedOn w:val="Normal"/>
     <w:next w:val="Normal"/>
@@ -6879,8 +6904,8 @@
   </w:style>
   <w:style w:type="table" w:customStyle="1" w:styleId="TableGrid1">
     <w:name w:val="Table Grid1"/>
-    <w:basedOn w:val="TableNormal"/>
-    <w:next w:val="TableGrid"/>
+    <w:basedOn w:val="Tablanormal"/>
+    <w:next w:val="Tablaconcuadrcula"/>
     <w:rsid w:val="005C57BC"/>
     <w:pPr>
       <w:spacing w:after="0" w:line="240" w:lineRule="auto"/>
@@ -6928,7 +6953,7 @@
   </w:style>
   <w:style w:type="numbering" w:customStyle="1" w:styleId="NumberedList">
     <w:name w:val="Numbered List"/>
-    <w:basedOn w:val="NoList"/>
+    <w:basedOn w:val="Sinlista"/>
     <w:rsid w:val="005C57BC"/>
     <w:pPr>
       <w:numPr>
@@ -6936,9 +6961,9 @@
       </w:numPr>
     </w:pPr>
   </w:style>
-  <w:style w:type="table" w:styleId="TableClassic2">
+  <w:style w:type="table" w:styleId="Tablaclsica2">
     <w:name w:val="Table Classic 2"/>
-    <w:basedOn w:val="TableNormal"/>
+    <w:basedOn w:val="Tablanormal"/>
     <w:rsid w:val="005C57BC"/>
     <w:pPr>
       <w:spacing w:after="200" w:line="276" w:lineRule="auto"/>
@@ -7032,10 +7057,10 @@
   </w:style>
   <w:style w:type="paragraph" w:customStyle="1" w:styleId="FooterSmall">
     <w:name w:val="Footer Small"/>
-    <w:basedOn w:val="Footer"/>
-    <w:rsid w:val="005C57BC"/>
-  </w:style>
-  <w:style w:type="paragraph" w:styleId="ListBullet2">
+    <w:basedOn w:val="Piedepgina"/>
+    <w:rsid w:val="005C57BC"/>
+  </w:style>
+  <w:style w:type="paragraph" w:styleId="Listaconvietas2">
     <w:name w:val="List Bullet 2"/>
     <w:basedOn w:val="Normal"/>
     <w:rsid w:val="005C57BC"/>
@@ -7049,10 +7074,10 @@
       <w:lang w:val="en-AU" w:eastAsia="ja-JP"/>
     </w:rPr>
   </w:style>
-  <w:style w:type="paragraph" w:styleId="DocumentMap">
+  <w:style w:type="paragraph" w:styleId="Mapadeldocumento">
     <w:name w:val="Document Map"/>
     <w:basedOn w:val="Normal"/>
-    <w:link w:val="DocumentMapChar"/>
+    <w:link w:val="MapadeldocumentoCar"/>
     <w:semiHidden/>
     <w:rsid w:val="005C57BC"/>
     <w:pPr>
@@ -7064,10 +7089,10 @@
       <w:lang w:val="en-AU" w:eastAsia="ja-JP"/>
     </w:rPr>
   </w:style>
-  <w:style w:type="character" w:customStyle="1" w:styleId="DocumentMapChar">
-    <w:name w:val="Document Map Char"/>
-    <w:basedOn w:val="DefaultParagraphFont"/>
-    <w:link w:val="DocumentMap"/>
+  <w:style w:type="character" w:customStyle="1" w:styleId="MapadeldocumentoCar">
+    <w:name w:val="Mapa del documento Car"/>
+    <w:basedOn w:val="Fuentedeprrafopredeter"/>
+    <w:link w:val="Mapadeldocumento"/>
     <w:semiHidden/>
     <w:rsid w:val="005C57BC"/>
     <w:rPr>
@@ -7138,7 +7163,7 @@
   </w:style>
   <w:style w:type="paragraph" w:customStyle="1" w:styleId="FooterDisclaimer">
     <w:name w:val="Footer Disclaimer"/>
-    <w:basedOn w:val="Footer"/>
+    <w:basedOn w:val="Piedepgina"/>
     <w:uiPriority w:val="99"/>
     <w:rsid w:val="005C57BC"/>
   </w:style>
@@ -7164,14 +7189,14 @@
   </w:style>
   <w:style w:type="paragraph" w:customStyle="1" w:styleId="HeaderUnderline">
     <w:name w:val="Header Underline"/>
-    <w:basedOn w:val="Header"/>
+    <w:basedOn w:val="Encabezado"/>
     <w:uiPriority w:val="99"/>
     <w:rsid w:val="005C57BC"/>
   </w:style>
-  <w:style w:type="paragraph" w:styleId="FootnoteText">
+  <w:style w:type="paragraph" w:styleId="Textonotapie">
     <w:name w:val="footnote text"/>
     <w:basedOn w:val="Normal"/>
-    <w:link w:val="FootnoteTextChar"/>
+    <w:link w:val="TextonotapieCar"/>
     <w:rsid w:val="005C57BC"/>
     <w:pPr>
       <w:spacing w:before="0" w:after="200"/>
@@ -7183,10 +7208,10 @@
       <w:lang w:val="en-AU" w:eastAsia="ja-JP"/>
     </w:rPr>
   </w:style>
-  <w:style w:type="character" w:customStyle="1" w:styleId="FootnoteTextChar">
-    <w:name w:val="Footnote Text Char"/>
-    <w:basedOn w:val="DefaultParagraphFont"/>
-    <w:link w:val="FootnoteText"/>
+  <w:style w:type="character" w:customStyle="1" w:styleId="TextonotapieCar">
+    <w:name w:val="Texto nota pie Car"/>
+    <w:basedOn w:val="Fuentedeprrafopredeter"/>
+    <w:link w:val="Textonotapie"/>
     <w:rsid w:val="005C57BC"/>
     <w:rPr>
       <w:rFonts w:ascii="Calibri" w:eastAsia="Arial" w:hAnsi="Calibri" w:cs="Arial"/>
@@ -7195,15 +7220,15 @@
       <w:lang w:val="en-AU" w:eastAsia="ja-JP"/>
     </w:rPr>
   </w:style>
-  <w:style w:type="character" w:styleId="HTMLAcronym">
+  <w:style w:type="character" w:styleId="AcrnimoHTML">
     <w:name w:val="HTML Acronym"/>
-    <w:basedOn w:val="DefaultParagraphFont"/>
+    <w:basedOn w:val="Fuentedeprrafopredeter"/>
     <w:rsid w:val="005C57BC"/>
   </w:style>
   <w:style w:type="paragraph" w:customStyle="1" w:styleId="Figure">
     <w:name w:val="Figure"/>
     <w:aliases w:val="fig"/>
-    <w:basedOn w:val="Caption"/>
+    <w:basedOn w:val="Descripcin"/>
     <w:rsid w:val="005C57BC"/>
     <w:pPr>
       <w:spacing w:before="360" w:after="0"/>
@@ -7222,7 +7247,7 @@
   </w:style>
   <w:style w:type="paragraph" w:customStyle="1" w:styleId="NumHeading1">
     <w:name w:val="Num Heading 1"/>
-    <w:basedOn w:val="Heading1"/>
+    <w:basedOn w:val="Ttulo1"/>
     <w:next w:val="Normal"/>
     <w:rsid w:val="005C57BC"/>
     <w:pPr>
@@ -7245,7 +7270,7 @@
   </w:style>
   <w:style w:type="paragraph" w:customStyle="1" w:styleId="NumHeading2">
     <w:name w:val="Num Heading 2"/>
-    <w:basedOn w:val="Heading2"/>
+    <w:basedOn w:val="Ttulo2"/>
     <w:next w:val="Normal"/>
     <w:rsid w:val="005C57BC"/>
     <w:pPr>
@@ -7315,7 +7340,7 @@
   </w:style>
   <w:style w:type="paragraph" w:customStyle="1" w:styleId="NumHeading5">
     <w:name w:val="Num Heading 5"/>
-    <w:basedOn w:val="Heading5"/>
+    <w:basedOn w:val="Ttulo5"/>
     <w:next w:val="Normal"/>
     <w:rsid w:val="005C57BC"/>
     <w:pPr>
@@ -7337,9 +7362,9 @@
       <w:lang w:eastAsia="ja-JP"/>
     </w:rPr>
   </w:style>
-  <w:style w:type="table" w:styleId="LightShading-Accent5">
+  <w:style w:type="table" w:styleId="Sombreadoclaro-nfasis5">
     <w:name w:val="Light Shading Accent 5"/>
-    <w:basedOn w:val="TableNormal"/>
+    <w:basedOn w:val="Tablanormal"/>
     <w:uiPriority w:val="60"/>
     <w:rsid w:val="005C57BC"/>
     <w:pPr>
@@ -7437,7 +7462,7 @@
   </w:style>
   <w:style w:type="paragraph" w:customStyle="1" w:styleId="HeadingAppendix">
     <w:name w:val="Heading Appendix"/>
-    <w:basedOn w:val="Heading1"/>
+    <w:basedOn w:val="Ttulo1"/>
     <w:next w:val="Normal"/>
     <w:rsid w:val="005C57BC"/>
     <w:pPr>
@@ -7455,9 +7480,9 @@
       <w:lang w:eastAsia="ja-JP"/>
     </w:rPr>
   </w:style>
-  <w:style w:type="table" w:styleId="LightList-Accent1">
+  <w:style w:type="table" w:styleId="Listaclara-nfasis1">
     <w:name w:val="Light List Accent 1"/>
-    <w:basedOn w:val="TableNormal"/>
+    <w:basedOn w:val="Tablanormal"/>
     <w:uiPriority w:val="61"/>
     <w:rsid w:val="005C57BC"/>
     <w:pPr>
@@ -7558,7 +7583,7 @@
   </w:style>
   <w:style w:type="table" w:customStyle="1" w:styleId="TableGridComplex">
     <w:name w:val="Table Grid Complex"/>
-    <w:basedOn w:val="TableGrid"/>
+    <w:basedOn w:val="Tablaconcuadrcula"/>
     <w:rsid w:val="005C57BC"/>
     <w:pPr>
       <w:spacing w:before="60" w:after="60"/>
@@ -7734,16 +7759,16 @@
       <w:szCs w:val="18"/>
     </w:rPr>
   </w:style>
-  <w:style w:type="character" w:styleId="LineNumber">
+  <w:style w:type="character" w:styleId="Nmerodelnea">
     <w:name w:val="line number"/>
-    <w:basedOn w:val="DefaultParagraphFont"/>
+    <w:basedOn w:val="Fuentedeprrafopredeter"/>
     <w:uiPriority w:val="99"/>
     <w:rsid w:val="005C57BC"/>
     <w:rPr>
       <w:sz w:val="16"/>
     </w:rPr>
   </w:style>
-  <w:style w:type="paragraph" w:styleId="List">
+  <w:style w:type="paragraph" w:styleId="Lista">
     <w:name w:val="List"/>
     <w:basedOn w:val="Normal"/>
     <w:autoRedefine/>
@@ -7759,11 +7784,11 @@
       <w:szCs w:val="18"/>
     </w:rPr>
   </w:style>
-  <w:style w:type="paragraph" w:styleId="Subtitle">
+  <w:style w:type="paragraph" w:styleId="Subttulo">
     <w:name w:val="Subtitle"/>
     <w:basedOn w:val="Normal"/>
     <w:next w:val="Normal"/>
-    <w:link w:val="SubtitleChar"/>
+    <w:link w:val="SubttuloCar"/>
     <w:uiPriority w:val="11"/>
     <w:unhideWhenUsed/>
     <w:rsid w:val="005C57BC"/>
@@ -7782,10 +7807,10 @@
       <w:szCs w:val="24"/>
     </w:rPr>
   </w:style>
-  <w:style w:type="character" w:customStyle="1" w:styleId="SubtitleChar">
-    <w:name w:val="Subtitle Char"/>
-    <w:basedOn w:val="DefaultParagraphFont"/>
-    <w:link w:val="Subtitle"/>
+  <w:style w:type="character" w:customStyle="1" w:styleId="SubttuloCar">
+    <w:name w:val="Subtítulo Car"/>
+    <w:basedOn w:val="Fuentedeprrafopredeter"/>
+    <w:link w:val="Subttulo"/>
     <w:uiPriority w:val="11"/>
     <w:rsid w:val="005C57BC"/>
     <w:rPr>
@@ -7797,11 +7822,11 @@
       <w:szCs w:val="24"/>
     </w:rPr>
   </w:style>
-  <w:style w:type="paragraph" w:styleId="Quote">
+  <w:style w:type="paragraph" w:styleId="Cita">
     <w:name w:val="Quote"/>
     <w:basedOn w:val="Normal"/>
     <w:next w:val="Normal"/>
-    <w:link w:val="QuoteChar"/>
+    <w:link w:val="CitaCar"/>
     <w:uiPriority w:val="29"/>
     <w:unhideWhenUsed/>
     <w:rsid w:val="005C57BC"/>
@@ -7815,10 +7840,10 @@
       <w:szCs w:val="18"/>
     </w:rPr>
   </w:style>
-  <w:style w:type="character" w:customStyle="1" w:styleId="QuoteChar">
-    <w:name w:val="Quote Char"/>
-    <w:basedOn w:val="DefaultParagraphFont"/>
-    <w:link w:val="Quote"/>
+  <w:style w:type="character" w:customStyle="1" w:styleId="CitaCar">
+    <w:name w:val="Cita Car"/>
+    <w:basedOn w:val="Fuentedeprrafopredeter"/>
+    <w:link w:val="Cita"/>
     <w:uiPriority w:val="29"/>
     <w:rsid w:val="005C57BC"/>
     <w:rPr>
@@ -7828,11 +7853,11 @@
       <w:szCs w:val="18"/>
     </w:rPr>
   </w:style>
-  <w:style w:type="paragraph" w:styleId="IntenseQuote">
+  <w:style w:type="paragraph" w:styleId="Citadestacada">
     <w:name w:val="Intense Quote"/>
     <w:basedOn w:val="Normal"/>
     <w:next w:val="Normal"/>
-    <w:link w:val="IntenseQuoteChar"/>
+    <w:link w:val="CitadestacadaCar"/>
     <w:uiPriority w:val="30"/>
     <w:unhideWhenUsed/>
     <w:rsid w:val="005C57BC"/>
@@ -7852,10 +7877,10 @@
       <w:szCs w:val="18"/>
     </w:rPr>
   </w:style>
-  <w:style w:type="character" w:customStyle="1" w:styleId="IntenseQuoteChar">
-    <w:name w:val="Intense Quote Char"/>
-    <w:basedOn w:val="DefaultParagraphFont"/>
-    <w:link w:val="IntenseQuote"/>
+  <w:style w:type="character" w:customStyle="1" w:styleId="CitadestacadaCar">
+    <w:name w:val="Cita destacada Car"/>
+    <w:basedOn w:val="Fuentedeprrafopredeter"/>
+    <w:link w:val="Citadestacada"/>
     <w:uiPriority w:val="30"/>
     <w:rsid w:val="005C57BC"/>
     <w:rPr>
@@ -7867,9 +7892,9 @@
       <w:szCs w:val="18"/>
     </w:rPr>
   </w:style>
-  <w:style w:type="character" w:styleId="SubtleEmphasis">
+  <w:style w:type="character" w:styleId="nfasissutil">
     <w:name w:val="Subtle Emphasis"/>
-    <w:basedOn w:val="DefaultParagraphFont"/>
+    <w:basedOn w:val="Fuentedeprrafopredeter"/>
     <w:uiPriority w:val="19"/>
     <w:unhideWhenUsed/>
     <w:rsid w:val="005C57BC"/>
@@ -7879,9 +7904,9 @@
       <w:color w:val="808080" w:themeColor="text1" w:themeTint="7F"/>
     </w:rPr>
   </w:style>
-  <w:style w:type="character" w:styleId="SubtleReference">
+  <w:style w:type="character" w:styleId="Referenciasutil">
     <w:name w:val="Subtle Reference"/>
-    <w:basedOn w:val="DefaultParagraphFont"/>
+    <w:basedOn w:val="Fuentedeprrafopredeter"/>
     <w:uiPriority w:val="31"/>
     <w:unhideWhenUsed/>
     <w:rsid w:val="005C57BC"/>
@@ -7891,9 +7916,9 @@
       <w:u w:val="single"/>
     </w:rPr>
   </w:style>
-  <w:style w:type="character" w:styleId="IntenseReference">
+  <w:style w:type="character" w:styleId="Referenciaintensa">
     <w:name w:val="Intense Reference"/>
-    <w:basedOn w:val="DefaultParagraphFont"/>
+    <w:basedOn w:val="Fuentedeprrafopredeter"/>
     <w:uiPriority w:val="32"/>
     <w:unhideWhenUsed/>
     <w:rsid w:val="005C57BC"/>
@@ -8003,9 +8028,9 @@
       <w:szCs w:val="28"/>
     </w:rPr>
   </w:style>
-  <w:style w:type="character" w:styleId="PageNumber">
+  <w:style w:type="character" w:styleId="Nmerodepgina">
     <w:name w:val="page number"/>
-    <w:basedOn w:val="DefaultParagraphFont"/>
+    <w:basedOn w:val="Fuentedeprrafopredeter"/>
     <w:uiPriority w:val="99"/>
     <w:rsid w:val="005C57BC"/>
     <w:rPr>
@@ -8066,7 +8091,7 @@
   </w:style>
   <w:style w:type="character" w:customStyle="1" w:styleId="style161">
     <w:name w:val="style161"/>
-    <w:basedOn w:val="DefaultParagraphFont"/>
+    <w:basedOn w:val="Fuentedeprrafopredeter"/>
     <w:rsid w:val="005C57BC"/>
     <w:rPr>
       <w:rFonts w:ascii="Arial" w:hAnsi="Arial" w:cs="Arial" w:hint="default"/>
@@ -8078,7 +8103,7 @@
   </w:style>
   <w:style w:type="character" w:customStyle="1" w:styleId="style141">
     <w:name w:val="style141"/>
-    <w:basedOn w:val="DefaultParagraphFont"/>
+    <w:basedOn w:val="Fuentedeprrafopredeter"/>
     <w:rsid w:val="005C57BC"/>
     <w:rPr>
       <w:rFonts w:ascii="Arial" w:hAnsi="Arial" w:cs="Arial" w:hint="default"/>
@@ -8088,7 +8113,7 @@
   </w:style>
   <w:style w:type="character" w:customStyle="1" w:styleId="style131">
     <w:name w:val="style131"/>
-    <w:basedOn w:val="DefaultParagraphFont"/>
+    <w:basedOn w:val="Fuentedeprrafopredeter"/>
     <w:rsid w:val="005C57BC"/>
     <w:rPr>
       <w:sz w:val="20"/>
@@ -8097,7 +8122,7 @@
   </w:style>
   <w:style w:type="character" w:customStyle="1" w:styleId="style151">
     <w:name w:val="style151"/>
-    <w:basedOn w:val="DefaultParagraphFont"/>
+    <w:basedOn w:val="Fuentedeprrafopredeter"/>
     <w:rsid w:val="005C57BC"/>
     <w:rPr>
       <w:b/>
@@ -8140,7 +8165,7 @@
   </w:style>
   <w:style w:type="paragraph" w:customStyle="1" w:styleId="TableHeader11pt">
     <w:name w:val="Table Header 11pt"/>
-    <w:basedOn w:val="Heading2"/>
+    <w:basedOn w:val="Ttulo2"/>
     <w:link w:val="TableHeader11ptChar"/>
     <w:qFormat/>
     <w:rsid w:val="005C57BC"/>
@@ -8163,7 +8188,7 @@
   </w:style>
   <w:style w:type="character" w:customStyle="1" w:styleId="TableHeader11ptChar">
     <w:name w:val="Table Header 11pt Char"/>
-    <w:basedOn w:val="Heading2Char"/>
+    <w:basedOn w:val="Ttulo2Car"/>
     <w:link w:val="TableHeader11pt"/>
     <w:rsid w:val="005C57BC"/>
     <w:rPr>
@@ -8175,7 +8200,7 @@
   </w:style>
   <w:style w:type="table" w:customStyle="1" w:styleId="TableGridLight1">
     <w:name w:val="Table Grid Light1"/>
-    <w:basedOn w:val="TableNormal"/>
+    <w:basedOn w:val="Tablanormal"/>
     <w:uiPriority w:val="40"/>
     <w:rsid w:val="005C57BC"/>
     <w:pPr>
@@ -8224,9 +8249,9 @@
       </w:numPr>
     </w:pPr>
   </w:style>
-  <w:style w:type="character" w:styleId="FootnoteReference">
+  <w:style w:type="character" w:styleId="Refdenotaalpie">
     <w:name w:val="footnote reference"/>
-    <w:basedOn w:val="DefaultParagraphFont"/>
+    <w:basedOn w:val="Fuentedeprrafopredeter"/>
     <w:unhideWhenUsed/>
     <w:rsid w:val="005C57BC"/>
     <w:rPr>
@@ -8235,8 +8260,8 @@
   </w:style>
   <w:style w:type="table" w:customStyle="1" w:styleId="TableGrid2">
     <w:name w:val="Table Grid2"/>
-    <w:basedOn w:val="TableNormal"/>
-    <w:next w:val="TableGrid"/>
+    <w:basedOn w:val="Tablanormal"/>
+    <w:next w:val="Tablaconcuadrcula"/>
     <w:rsid w:val="005C57BC"/>
     <w:pPr>
       <w:spacing w:after="0" w:line="240" w:lineRule="auto"/>
@@ -8284,7 +8309,7 @@
   <w:style w:type="character" w:customStyle="1" w:styleId="Bold">
     <w:name w:val="Bold"/>
     <w:aliases w:val="b"/>
-    <w:basedOn w:val="DefaultParagraphFont"/>
+    <w:basedOn w:val="Fuentedeprrafopredeter"/>
     <w:rsid w:val="005C57BC"/>
     <w:rPr>
       <w:b/>
@@ -8305,9 +8330,9 @@
       <w:szCs w:val="24"/>
     </w:rPr>
   </w:style>
-  <w:style w:type="table" w:styleId="TableGridLight">
+  <w:style w:type="table" w:styleId="Tablaconcuadrculaclara">
     <w:name w:val="Grid Table Light"/>
-    <w:basedOn w:val="TableNormal"/>
+    <w:basedOn w:val="Tablanormal"/>
     <w:uiPriority w:val="40"/>
     <w:rsid w:val="005C57BC"/>
     <w:pPr>
@@ -8404,7 +8429,7 @@
   </w:style>
   <w:style w:type="table" w:customStyle="1" w:styleId="GridTable4-Accent11">
     <w:name w:val="Grid Table 4 - Accent 11"/>
-    <w:basedOn w:val="TableNormal"/>
+    <w:basedOn w:val="Tablanormal"/>
     <w:uiPriority w:val="49"/>
     <w:rsid w:val="005C57BC"/>
     <w:pPr>
@@ -8484,7 +8509,7 @@
   </w:style>
   <w:style w:type="paragraph" w:customStyle="1" w:styleId="BulletList1">
     <w:name w:val="Bullet List 1"/>
-    <w:basedOn w:val="ListParagraph"/>
+    <w:basedOn w:val="Prrafodelista"/>
     <w:link w:val="BulletList1Char"/>
     <w:rsid w:val="005C57BC"/>
     <w:pPr>
@@ -8531,7 +8556,7 @@
   </w:style>
   <w:style w:type="character" w:customStyle="1" w:styleId="BulletList1Char">
     <w:name w:val="Bullet List 1 Char"/>
-    <w:basedOn w:val="DefaultParagraphFont"/>
+    <w:basedOn w:val="Fuentedeprrafopredeter"/>
     <w:link w:val="BulletList1"/>
     <w:rsid w:val="005C57BC"/>
     <w:rPr>
@@ -8554,7 +8579,7 @@
   </w:style>
   <w:style w:type="character" w:customStyle="1" w:styleId="BulletList2NumbersChar">
     <w:name w:val="Bullet List 2 Numbers Char"/>
-    <w:basedOn w:val="DefaultParagraphFont"/>
+    <w:basedOn w:val="Fuentedeprrafopredeter"/>
     <w:link w:val="BulletList2Numbers"/>
     <w:rsid w:val="005C57BC"/>
     <w:rPr>
@@ -8565,8 +8590,8 @@
   </w:style>
   <w:style w:type="table" w:customStyle="1" w:styleId="TableGrid91">
     <w:name w:val="Table Grid91"/>
-    <w:basedOn w:val="TableNormal"/>
-    <w:next w:val="TableGrid"/>
+    <w:basedOn w:val="Tablanormal"/>
+    <w:next w:val="Tablaconcuadrcula"/>
     <w:rsid w:val="005C57BC"/>
     <w:pPr>
       <w:spacing w:before="40" w:after="40" w:line="252" w:lineRule="auto"/>
@@ -8698,8 +8723,8 @@
   </w:style>
   <w:style w:type="table" w:customStyle="1" w:styleId="TableGridMSDesignformat7">
     <w:name w:val="Table Grid (MS Design format)7"/>
-    <w:basedOn w:val="TableNormal"/>
-    <w:next w:val="TableGrid"/>
+    <w:basedOn w:val="Tablanormal"/>
+    <w:next w:val="Tablaconcuadrcula"/>
     <w:rsid w:val="005C57BC"/>
     <w:pPr>
       <w:spacing w:before="40" w:after="40" w:line="252" w:lineRule="auto"/>
@@ -8831,8 +8856,8 @@
   </w:style>
   <w:style w:type="table" w:customStyle="1" w:styleId="TableGrid15">
     <w:name w:val="Table Grid15"/>
-    <w:basedOn w:val="TableNormal"/>
-    <w:next w:val="TableGrid"/>
+    <w:basedOn w:val="Tablanormal"/>
+    <w:next w:val="Tablaconcuadrcula"/>
     <w:rsid w:val="005C57BC"/>
     <w:pPr>
       <w:spacing w:before="40" w:after="40" w:line="252" w:lineRule="auto"/>
@@ -8964,8 +8989,8 @@
   </w:style>
   <w:style w:type="table" w:customStyle="1" w:styleId="TableGrid16">
     <w:name w:val="Table Grid16"/>
-    <w:basedOn w:val="TableNormal"/>
-    <w:next w:val="TableGrid"/>
+    <w:basedOn w:val="Tablanormal"/>
+    <w:next w:val="Tablaconcuadrcula"/>
     <w:rsid w:val="005C57BC"/>
     <w:pPr>
       <w:spacing w:before="40" w:after="40" w:line="252" w:lineRule="auto"/>
@@ -9111,7 +9136,7 @@
   </w:style>
   <w:style w:type="character" w:customStyle="1" w:styleId="Heading4NumChar">
     <w:name w:val="Heading 4 Num Char"/>
-    <w:basedOn w:val="DefaultParagraphFont"/>
+    <w:basedOn w:val="Fuentedeprrafopredeter"/>
     <w:link w:val="Heading4Num"/>
     <w:rsid w:val="005C57BC"/>
     <w:rPr>
@@ -9133,7 +9158,7 @@
   </w:style>
   <w:style w:type="character" w:customStyle="1" w:styleId="Heading5NumChar">
     <w:name w:val="Heading 5 Num Char"/>
-    <w:basedOn w:val="DefaultParagraphFont"/>
+    <w:basedOn w:val="Fuentedeprrafopredeter"/>
     <w:link w:val="Heading5Num"/>
     <w:semiHidden/>
     <w:rsid w:val="005C57BC"/>
@@ -9174,7 +9199,7 @@
   <w:style w:type="character" w:customStyle="1" w:styleId="TexxtChar">
     <w:name w:val="Texxt Char"/>
     <w:aliases w:val="t Char Char"/>
-    <w:basedOn w:val="DefaultParagraphFont"/>
+    <w:basedOn w:val="Fuentedeprrafopredeter"/>
     <w:link w:val="Text"/>
     <w:rsid w:val="005C57BC"/>
     <w:rPr>
@@ -9215,12 +9240,12 @@
   </w:style>
   <w:style w:type="character" w:customStyle="1" w:styleId="apple-converted-space">
     <w:name w:val="apple-converted-space"/>
-    <w:basedOn w:val="DefaultParagraphFont"/>
-    <w:rsid w:val="005C57BC"/>
-  </w:style>
-  <w:style w:type="character" w:styleId="HTMLCode">
+    <w:basedOn w:val="Fuentedeprrafopredeter"/>
+    <w:rsid w:val="005C57BC"/>
+  </w:style>
+  <w:style w:type="character" w:styleId="CdigoHTML">
     <w:name w:val="HTML Code"/>
-    <w:basedOn w:val="DefaultParagraphFont"/>
+    <w:basedOn w:val="Fuentedeprrafopredeter"/>
     <w:uiPriority w:val="99"/>
     <w:semiHidden/>
     <w:unhideWhenUsed/>
@@ -9233,7 +9258,7 @@
   </w:style>
   <w:style w:type="paragraph" w:customStyle="1" w:styleId="VTFigCaption">
     <w:name w:val="VT_FigCaption"/>
-    <w:basedOn w:val="Caption"/>
+    <w:basedOn w:val="Descripcin"/>
     <w:qFormat/>
     <w:rsid w:val="005C57BC"/>
     <w:pPr>
@@ -9388,9 +9413,9 @@
       <w:sz w:val="24"/>
     </w:rPr>
   </w:style>
-  <w:style w:type="table" w:styleId="PlainTable1">
+  <w:style w:type="table" w:styleId="Tablanormal1">
     <w:name w:val="Plain Table 1"/>
-    <w:basedOn w:val="TableNormal"/>
+    <w:basedOn w:val="Tablanormal"/>
     <w:uiPriority w:val="41"/>
     <w:rsid w:val="005C57BC"/>
     <w:pPr>
@@ -9454,9 +9479,9 @@
       </w:tcPr>
     </w:tblStylePr>
   </w:style>
-  <w:style w:type="table" w:styleId="ListTable2-Accent5">
+  <w:style w:type="table" w:styleId="Tabladelista2-nfasis5">
     <w:name w:val="List Table 2 Accent 5"/>
-    <w:basedOn w:val="TableNormal"/>
+    <w:basedOn w:val="Tablanormal"/>
     <w:uiPriority w:val="47"/>
     <w:rsid w:val="005C57BC"/>
     <w:pPr>
@@ -9511,9 +9536,9 @@
       </w:tcPr>
     </w:tblStylePr>
   </w:style>
-  <w:style w:type="table" w:styleId="ListTable7Colorful">
+  <w:style w:type="table" w:styleId="Tabladelista7concolores">
     <w:name w:val="List Table 7 Colorful"/>
-    <w:basedOn w:val="TableNormal"/>
+    <w:basedOn w:val="Tablanormal"/>
     <w:uiPriority w:val="52"/>
     <w:rsid w:val="005C57BC"/>
     <w:pPr>
@@ -9635,9 +9660,9 @@
       </w:tcPr>
     </w:tblStylePr>
   </w:style>
-  <w:style w:type="table" w:styleId="GridTable1Light-Accent1">
+  <w:style w:type="table" w:styleId="Tablaconcuadrcula1clara-nfasis1">
     <w:name w:val="Grid Table 1 Light Accent 1"/>
-    <w:basedOn w:val="TableNormal"/>
+    <w:basedOn w:val="Tablanormal"/>
     <w:uiPriority w:val="46"/>
     <w:rsid w:val="005C57BC"/>
     <w:pPr>
@@ -9697,12 +9722,12 @@
   </w:style>
   <w:style w:type="character" w:customStyle="1" w:styleId="lwcollapsibleareatitle">
     <w:name w:val="lw_collapsiblearea_title"/>
-    <w:basedOn w:val="DefaultParagraphFont"/>
+    <w:basedOn w:val="Fuentedeprrafopredeter"/>
     <w:rsid w:val="005C57BC"/>
   </w:style>
   <w:style w:type="character" w:customStyle="1" w:styleId="watch-title">
     <w:name w:val="watch-title"/>
-    <w:basedOn w:val="DefaultParagraphFont"/>
+    <w:basedOn w:val="Fuentedeprrafopredeter"/>
     <w:rsid w:val="005C57BC"/>
     <w:rPr>
       <w:sz w:val="24"/>
@@ -9713,13 +9738,13 @@
   </w:style>
   <w:style w:type="character" w:customStyle="1" w:styleId="ocpterm">
     <w:name w:val="ocpterm"/>
-    <w:basedOn w:val="DefaultParagraphFont"/>
-    <w:rsid w:val="005C57BC"/>
-  </w:style>
-  <w:style w:type="paragraph" w:styleId="HTMLPreformatted">
+    <w:basedOn w:val="Fuentedeprrafopredeter"/>
+    <w:rsid w:val="005C57BC"/>
+  </w:style>
+  <w:style w:type="paragraph" w:styleId="HTMLconformatoprevio">
     <w:name w:val="HTML Preformatted"/>
     <w:basedOn w:val="Normal"/>
-    <w:link w:val="HTMLPreformattedChar"/>
+    <w:link w:val="HTMLconformatoprevioCar"/>
     <w:uiPriority w:val="99"/>
     <w:unhideWhenUsed/>
     <w:rsid w:val="005C57BC"/>
@@ -9750,10 +9775,10 @@
       <w:szCs w:val="20"/>
     </w:rPr>
   </w:style>
-  <w:style w:type="character" w:customStyle="1" w:styleId="HTMLPreformattedChar">
-    <w:name w:val="HTML Preformatted Char"/>
-    <w:basedOn w:val="DefaultParagraphFont"/>
-    <w:link w:val="HTMLPreformatted"/>
+  <w:style w:type="character" w:customStyle="1" w:styleId="HTMLconformatoprevioCar">
+    <w:name w:val="HTML con formato previo Car"/>
+    <w:basedOn w:val="Fuentedeprrafopredeter"/>
+    <w:link w:val="HTMLconformatoprevio"/>
     <w:uiPriority w:val="99"/>
     <w:rsid w:val="005C57BC"/>
     <w:rPr>
@@ -9762,9 +9787,9 @@
       <w:szCs w:val="20"/>
     </w:rPr>
   </w:style>
-  <w:style w:type="table" w:styleId="GridTable4">
+  <w:style w:type="table" w:styleId="Tabladecuadrcula4">
     <w:name w:val="Grid Table 4"/>
-    <w:basedOn w:val="TableNormal"/>
+    <w:basedOn w:val="Tablanormal"/>
     <w:uiPriority w:val="49"/>
     <w:rsid w:val="005C57BC"/>
     <w:pPr>
@@ -9843,7 +9868,7 @@
   </w:style>
   <w:style w:type="character" w:customStyle="1" w:styleId="UnresolvedMention1">
     <w:name w:val="Unresolved Mention1"/>
-    <w:basedOn w:val="DefaultParagraphFont"/>
+    <w:basedOn w:val="Fuentedeprrafopredeter"/>
     <w:uiPriority w:val="99"/>
     <w:semiHidden/>
     <w:unhideWhenUsed/>
@@ -9866,9 +9891,9 @@
       <w:szCs w:val="34"/>
     </w:rPr>
   </w:style>
-  <w:style w:type="table" w:styleId="PlainTable2">
+  <w:style w:type="table" w:styleId="Tablanormal2">
     <w:name w:val="Plain Table 2"/>
-    <w:basedOn w:val="TableNormal"/>
+    <w:basedOn w:val="Tablanormal"/>
     <w:uiPriority w:val="42"/>
     <w:rsid w:val="00DA1EC4"/>
     <w:pPr>
@@ -9946,9 +9971,9 @@
       </w:tcPr>
     </w:tblStylePr>
   </w:style>
-  <w:style w:type="table" w:styleId="PlainTable5">
+  <w:style w:type="table" w:styleId="Tablanormal5">
     <w:name w:val="Plain Table 5"/>
-    <w:basedOn w:val="TableNormal"/>
+    <w:basedOn w:val="Tablanormal"/>
     <w:uiPriority w:val="45"/>
     <w:rsid w:val="007E6B3F"/>
     <w:pPr>
@@ -10068,7 +10093,7 @@
   </w:style>
   <w:style w:type="character" w:customStyle="1" w:styleId="UnresolvedMention2">
     <w:name w:val="Unresolved Mention2"/>
-    <w:basedOn w:val="DefaultParagraphFont"/>
+    <w:basedOn w:val="Fuentedeprrafopredeter"/>
     <w:uiPriority w:val="99"/>
     <w:semiHidden/>
     <w:unhideWhenUsed/>
@@ -10078,9 +10103,9 @@
       <w:shd w:val="clear" w:color="auto" w:fill="E6E6E6"/>
     </w:rPr>
   </w:style>
-  <w:style w:type="table" w:styleId="GridTable3">
+  <w:style w:type="table" w:styleId="Tabladecuadrcula3">
     <w:name w:val="Grid Table 3"/>
-    <w:basedOn w:val="TableNormal"/>
+    <w:basedOn w:val="Tablanormal"/>
     <w:uiPriority w:val="48"/>
     <w:rsid w:val="00740321"/>
     <w:pPr>
@@ -10214,9 +10239,9 @@
       </w:tcPr>
     </w:tblStylePr>
   </w:style>
-  <w:style w:type="table" w:styleId="GridTable2-Accent3">
+  <w:style w:type="table" w:styleId="Tablaconcuadrcula2-nfasis3">
     <w:name w:val="Grid Table 2 Accent 3"/>
-    <w:basedOn w:val="TableNormal"/>
+    <w:basedOn w:val="Tablanormal"/>
     <w:uiPriority w:val="47"/>
     <w:rsid w:val="00740321"/>
     <w:pPr>
@@ -10289,9 +10314,9 @@
       </w:tcPr>
     </w:tblStylePr>
   </w:style>
-  <w:style w:type="table" w:styleId="GridTable2">
+  <w:style w:type="table" w:styleId="Tabladecuadrcula2">
     <w:name w:val="Grid Table 2"/>
-    <w:basedOn w:val="TableNormal"/>
+    <w:basedOn w:val="Tablanormal"/>
     <w:uiPriority w:val="47"/>
     <w:rsid w:val="003A6018"/>
     <w:pPr>
@@ -10364,9 +10389,9 @@
       </w:tcPr>
     </w:tblStylePr>
   </w:style>
-  <w:style w:type="character" w:styleId="UnresolvedMention">
+  <w:style w:type="character" w:styleId="Mencinsinresolver">
     <w:name w:val="Unresolved Mention"/>
-    <w:basedOn w:val="DefaultParagraphFont"/>
+    <w:basedOn w:val="Fuentedeprrafopredeter"/>
     <w:uiPriority w:val="99"/>
     <w:semiHidden/>
     <w:unhideWhenUsed/>
@@ -10391,22 +10416,22 @@
   </w:style>
   <w:style w:type="character" w:customStyle="1" w:styleId="normaltextrun">
     <w:name w:val="normaltextrun"/>
-    <w:basedOn w:val="DefaultParagraphFont"/>
+    <w:basedOn w:val="Fuentedeprrafopredeter"/>
     <w:rsid w:val="00165E11"/>
   </w:style>
   <w:style w:type="character" w:customStyle="1" w:styleId="eop">
     <w:name w:val="eop"/>
-    <w:basedOn w:val="DefaultParagraphFont"/>
+    <w:basedOn w:val="Fuentedeprrafopredeter"/>
     <w:rsid w:val="00165E11"/>
   </w:style>
   <w:style w:type="character" w:customStyle="1" w:styleId="spellingerror">
     <w:name w:val="spellingerror"/>
-    <w:basedOn w:val="DefaultParagraphFont"/>
+    <w:basedOn w:val="Fuentedeprrafopredeter"/>
     <w:rsid w:val="00165E11"/>
   </w:style>
   <w:style w:type="character" w:customStyle="1" w:styleId="scxw60394646">
     <w:name w:val="scxw60394646"/>
-    <w:basedOn w:val="DefaultParagraphFont"/>
+    <w:basedOn w:val="Fuentedeprrafopredeter"/>
     <w:rsid w:val="00165E11"/>
   </w:style>
 </w:styles>
@@ -10701,12 +10726,6 @@
 </file>
 
 <file path=customXml/item2.xml><?xml version="1.0" encoding="utf-8"?>
-<p:properties xmlns:p="http://schemas.microsoft.com/office/2006/metadata/properties" xmlns:xsi="http://www.w3.org/2001/XMLSchema-instance" xmlns:pc="http://schemas.microsoft.com/office/infopath/2007/PartnerControls">
-  <documentManagement/>
-</p:properties>
-</file>
-
-<file path=customXml/item3.xml><?xml version="1.0" encoding="utf-8"?>
 <ct:contentTypeSchema xmlns:ct="http://schemas.microsoft.com/office/2006/metadata/contentType" xmlns:ma="http://schemas.microsoft.com/office/2006/metadata/properties/metaAttributes" ct:_="" ma:_="" ma:contentTypeName="Document" ma:contentTypeID="0x010100142E2E750B4CC7468867D4C72CFC5B8F" ma:contentTypeVersion="2" ma:contentTypeDescription="Create a new document." ma:contentTypeScope="" ma:versionID="5aa4314796212f51bb618b9a556090bc">
   <xsd:schema xmlns:xsd="http://www.w3.org/2001/XMLSchema" xmlns:xs="http://www.w3.org/2001/XMLSchema" xmlns:p="http://schemas.microsoft.com/office/2006/metadata/properties" xmlns:ns2="9997e223-e627-48fb-a622-9be179ce5e62" targetNamespace="http://schemas.microsoft.com/office/2006/metadata/properties" ma:root="true" ma:fieldsID="93fb32eea9deab3cb983c4d187a39e46" ns2:_="">
     <xsd:import namespace="9997e223-e627-48fb-a622-9be179ce5e62"/>
@@ -10838,6 +10857,12 @@
 </ct:contentTypeSchema>
 </file>
 
+<file path=customXml/item3.xml><?xml version="1.0" encoding="utf-8"?>
+<p:properties xmlns:p="http://schemas.microsoft.com/office/2006/metadata/properties" xmlns:xsi="http://www.w3.org/2001/XMLSchema-instance" xmlns:pc="http://schemas.microsoft.com/office/infopath/2007/PartnerControls">
+  <documentManagement/>
+</p:properties>
+</file>
+
 <file path=customXml/item4.xml><?xml version="1.0" encoding="utf-8"?>
 <b:Sources xmlns:b="http://schemas.openxmlformats.org/officeDocument/2006/bibliography" xmlns="http://schemas.openxmlformats.org/officeDocument/2006/bibliography" SelectedStyle="\APASixthEditionOfficeOnline.xsl" StyleName="APA" Version="6"/>
 </file>
@@ -10851,22 +10876,6 @@
 </file>
 
 <file path=customXml/itemProps2.xml><?xml version="1.0" encoding="utf-8"?>
-<ds:datastoreItem xmlns:ds="http://schemas.openxmlformats.org/officeDocument/2006/customXml" ds:itemID="{61FE0F04-CB74-4678-A3C6-490DFB4BC976}">
-  <ds:schemaRefs>
-    <ds:schemaRef ds:uri="http://schemas.microsoft.com/office/2006/metadata/properties"/>
-    <ds:schemaRef ds:uri="http://purl.org/dc/terms/"/>
-    <ds:schemaRef ds:uri="http://schemas.openxmlformats.org/package/2006/metadata/core-properties"/>
-    <ds:schemaRef ds:uri="http://schemas.microsoft.com/office/2006/documentManagement/types"/>
-    <ds:schemaRef ds:uri="http://schemas.microsoft.com/office/infopath/2007/PartnerControls"/>
-    <ds:schemaRef ds:uri="http://purl.org/dc/elements/1.1/"/>
-    <ds:schemaRef ds:uri="9997e223-e627-48fb-a622-9be179ce5e62"/>
-    <ds:schemaRef ds:uri="http://www.w3.org/XML/1998/namespace"/>
-    <ds:schemaRef ds:uri="http://purl.org/dc/dcmitype/"/>
-  </ds:schemaRefs>
-</ds:datastoreItem>
-</file>
-
-<file path=customXml/itemProps3.xml><?xml version="1.0" encoding="utf-8"?>
 <ds:datastoreItem xmlns:ds="http://schemas.openxmlformats.org/officeDocument/2006/customXml" ds:itemID="{6D9840FF-2262-4894-9B6C-225C2AFB4352}">
   <ds:schemaRefs>
     <ds:schemaRef ds:uri="http://schemas.microsoft.com/office/2006/metadata/contentType"/>
@@ -10884,8 +10893,17 @@
 </ds:datastoreItem>
 </file>
 
+<file path=customXml/itemProps3.xml><?xml version="1.0" encoding="utf-8"?>
+<ds:datastoreItem xmlns:ds="http://schemas.openxmlformats.org/officeDocument/2006/customXml" ds:itemID="{61FE0F04-CB74-4678-A3C6-490DFB4BC976}">
+  <ds:schemaRefs>
+    <ds:schemaRef ds:uri="http://schemas.microsoft.com/office/2006/metadata/properties"/>
+    <ds:schemaRef ds:uri="http://schemas.microsoft.com/office/infopath/2007/PartnerControls"/>
+  </ds:schemaRefs>
+</ds:datastoreItem>
+</file>
+
 <file path=customXml/itemProps4.xml><?xml version="1.0" encoding="utf-8"?>
-<ds:datastoreItem xmlns:ds="http://schemas.openxmlformats.org/officeDocument/2006/customXml" ds:itemID="{0B213A02-3CC0-45A5-AD7C-1A6CFD7A7DAD}">
+<ds:datastoreItem xmlns:ds="http://schemas.openxmlformats.org/officeDocument/2006/customXml" ds:itemID="{61828E25-0309-4376-A4E8-BB220DFBFF7A}">
   <ds:schemaRefs>
     <ds:schemaRef ds:uri="http://schemas.openxmlformats.org/officeDocument/2006/bibliography"/>
   </ds:schemaRefs>

</xml_diff>